<commit_message>
Update System Document and PPT
</commit_message>
<xml_diff>
--- a/Final Documentation.docx
+++ b/Final Documentation.docx
@@ -7979,7 +7979,21 @@
           <w:rFonts w:ascii="Times New Roman" w:hAnsi="Times New Roman" w:cs="Times New Roman"/>
           <w:sz w:val="24"/>
         </w:rPr>
-        <w:t>According to some research firms, it</w:t>
+        <w:t xml:space="preserve">According to </w:t>
+      </w:r>
+      <w:r>
+        <w:rPr>
+          <w:rFonts w:ascii="Times New Roman" w:hAnsi="Times New Roman" w:cs="Times New Roman"/>
+          <w:sz w:val="24"/>
+        </w:rPr>
+        <w:t>research</w:t>
+      </w:r>
+      <w:r>
+        <w:rPr>
+          <w:rFonts w:ascii="Times New Roman" w:hAnsi="Times New Roman" w:cs="Times New Roman"/>
+          <w:sz w:val="24"/>
+        </w:rPr>
+        <w:t>, it</w:t>
       </w:r>
       <w:r>
         <w:rPr>
@@ -8056,6 +8070,41 @@
           <w:rFonts w:ascii="Times New Roman" w:hAnsi="Times New Roman" w:cs="Times New Roman"/>
           <w:sz w:val="24"/>
         </w:rPr>
+        <w:t>72</w:t>
+      </w:r>
+      <w:r>
+        <w:rPr>
+          <w:rFonts w:ascii="Times New Roman" w:hAnsi="Times New Roman" w:cs="Times New Roman"/>
+          <w:sz w:val="24"/>
+        </w:rPr>
+        <w:t>%</w:t>
+      </w:r>
+      <w:r>
+        <w:rPr>
+          <w:rFonts w:ascii="Times New Roman" w:hAnsi="Times New Roman" w:cs="Times New Roman"/>
+          <w:sz w:val="24"/>
+        </w:rPr>
+        <w:t xml:space="preserve">, which </w:t>
+      </w:r>
+      <w:r>
+        <w:rPr>
+          <w:rFonts w:ascii="Times New Roman" w:hAnsi="Times New Roman" w:cs="Times New Roman"/>
+          <w:sz w:val="24"/>
+        </w:rPr>
+        <w:t>increased</w:t>
+      </w:r>
+      <w:r>
+        <w:rPr>
+          <w:rFonts w:ascii="Times New Roman" w:hAnsi="Times New Roman" w:cs="Times New Roman"/>
+          <w:sz w:val="24"/>
+        </w:rPr>
+        <w:t xml:space="preserve"> to </w:t>
+      </w:r>
+      <w:r>
+        <w:rPr>
+          <w:rFonts w:ascii="Times New Roman" w:hAnsi="Times New Roman" w:cs="Times New Roman"/>
+          <w:sz w:val="24"/>
+        </w:rPr>
         <w:t>82</w:t>
       </w:r>
       <w:r>
@@ -8063,14 +8112,7 @@
           <w:rFonts w:ascii="Times New Roman" w:hAnsi="Times New Roman" w:cs="Times New Roman"/>
           <w:sz w:val="24"/>
         </w:rPr>
-        <w:t>%</w:t>
-      </w:r>
-      <w:r>
-        <w:rPr>
-          <w:rFonts w:ascii="Times New Roman" w:hAnsi="Times New Roman" w:cs="Times New Roman"/>
-          <w:sz w:val="24"/>
-        </w:rPr>
-        <w:t xml:space="preserve">, which reduced to 72% in the year 2015, </w:t>
+        <w:t xml:space="preserve">% in the year 2015, </w:t>
       </w:r>
       <w:r>
         <w:rPr>
@@ -8099,170 +8141,134 @@
           <w:sz w:val="24"/>
           <w:szCs w:val="24"/>
         </w:rPr>
-        <w:t xml:space="preserve">(“Statistics | Kenya | UNICEF,” </w:t>
-      </w:r>
-      <w:proofErr w:type="spellStart"/>
+        <w:t>(“Statistics | Kenya | UNICEF,” n.d.)</w:t>
+      </w:r>
+      <w:r>
+        <w:rPr>
+          <w:rFonts w:ascii="Times New Roman" w:hAnsi="Times New Roman" w:cs="Times New Roman"/>
+          <w:sz w:val="24"/>
+        </w:rPr>
+        <w:fldChar w:fldCharType="end"/>
+      </w:r>
+      <w:r>
+        <w:rPr>
+          <w:rFonts w:ascii="Times New Roman" w:hAnsi="Times New Roman" w:cs="Times New Roman"/>
+          <w:sz w:val="24"/>
+        </w:rPr>
+        <w:t>.</w:t>
+      </w:r>
+      <w:r>
+        <w:rPr>
+          <w:rFonts w:ascii="Times New Roman" w:hAnsi="Times New Roman" w:cs="Times New Roman"/>
+          <w:sz w:val="24"/>
+        </w:rPr>
+        <w:t xml:space="preserve"> </w:t>
+      </w:r>
+      <w:r>
+        <w:rPr>
+          <w:rFonts w:ascii="Times New Roman" w:hAnsi="Times New Roman" w:cs="Times New Roman"/>
+          <w:sz w:val="24"/>
+        </w:rPr>
+        <w:t>This</w:t>
+      </w:r>
+      <w:r>
+        <w:rPr>
+          <w:rFonts w:ascii="Times New Roman" w:hAnsi="Times New Roman" w:cs="Times New Roman"/>
+          <w:sz w:val="24"/>
+        </w:rPr>
+        <w:t xml:space="preserve"> was </w:t>
+      </w:r>
+      <w:r>
+        <w:rPr>
+          <w:rFonts w:ascii="Times New Roman" w:hAnsi="Times New Roman" w:cs="Times New Roman"/>
+          <w:sz w:val="24"/>
+        </w:rPr>
+        <w:t xml:space="preserve">evidence of the slow but sure progress that came as a result of the free primary education policy </w:t>
+      </w:r>
+      <w:r>
+        <w:rPr>
+          <w:rFonts w:ascii="Times New Roman" w:hAnsi="Times New Roman" w:cs="Times New Roman"/>
+          <w:sz w:val="24"/>
+        </w:rPr>
+        <w:t>since</w:t>
+      </w:r>
+      <w:r>
+        <w:rPr>
+          <w:rFonts w:ascii="Times New Roman" w:hAnsi="Times New Roman" w:cs="Times New Roman"/>
+          <w:sz w:val="24"/>
+        </w:rPr>
+        <w:t xml:space="preserve"> 2003</w:t>
+      </w:r>
+      <w:r>
+        <w:rPr>
+          <w:rFonts w:ascii="Times New Roman" w:hAnsi="Times New Roman" w:cs="Times New Roman"/>
+          <w:sz w:val="24"/>
+        </w:rPr>
+        <w:t>.</w:t>
+      </w:r>
+      <w:r>
+        <w:rPr>
+          <w:rFonts w:ascii="Times New Roman" w:hAnsi="Times New Roman" w:cs="Times New Roman"/>
+          <w:sz w:val="24"/>
+        </w:rPr>
+        <w:t xml:space="preserve"> </w:t>
+      </w:r>
+      <w:r>
+        <w:rPr>
+          <w:rFonts w:ascii="Times New Roman" w:hAnsi="Times New Roman" w:cs="Times New Roman"/>
+          <w:sz w:val="24"/>
+        </w:rPr>
+        <w:t>This</w:t>
+      </w:r>
+      <w:r>
+        <w:rPr>
+          <w:rFonts w:ascii="Times New Roman" w:hAnsi="Times New Roman" w:cs="Times New Roman"/>
+          <w:sz w:val="24"/>
+        </w:rPr>
+        <w:t xml:space="preserve"> was boosted further when secondary education was included in 2008</w:t>
+      </w:r>
+      <w:r>
+        <w:rPr>
+          <w:rFonts w:ascii="Times New Roman" w:hAnsi="Times New Roman" w:cs="Times New Roman"/>
+          <w:sz w:val="24"/>
+        </w:rPr>
+        <w:t>, and the efforts the effort made to provide learning materials to learners in public schools, all funds from the Kenyan gov</w:t>
+      </w:r>
+      <w:r>
+        <w:rPr>
+          <w:rFonts w:ascii="Times New Roman" w:hAnsi="Times New Roman" w:cs="Times New Roman"/>
+          <w:sz w:val="24"/>
+        </w:rPr>
+        <w:t xml:space="preserve">ernment and other organisations, </w:t>
+      </w:r>
+      <w:r>
+        <w:rPr>
+          <w:rFonts w:ascii="Times New Roman" w:hAnsi="Times New Roman" w:cs="Times New Roman"/>
+          <w:sz w:val="24"/>
+        </w:rPr>
+        <w:fldChar w:fldCharType="begin"/>
+      </w:r>
+      <w:r>
+        <w:rPr>
+          <w:rFonts w:ascii="Times New Roman" w:hAnsi="Times New Roman" w:cs="Times New Roman"/>
+          <w:sz w:val="24"/>
+        </w:rPr>
+        <w:instrText xml:space="preserve"> ADDIN ZOTERO_ITEM CSL_CITATION {"citationID":"gnTn9hd9","properties":{"formattedCitation":"(\\uc0\\u8220{}Kenya Education &gt; Secondary education Facts &amp; Stats,\\uc0\\u8221{} n.d.)","plainCitation":"(“Kenya Education &gt; Secondary education Facts &amp; Stats,” n.d.)","noteIndex":0},"citationItems":[{"id":14,"uris":["http://zotero.org/users/5275457/items/YAE2T3MU"],"uri":["http://zotero.org/users/5275457/items/YAE2T3MU"],"itemData":{"id":14,"type":"webpage","title":"Kenya Education &gt; Secondary education Facts &amp; Stats","abstract":"Find out how Kenya ranks internationally on Education &gt; Secondary education. Get the facts and compare to other countries!","URL":"http://www.nationmaster.com/country-info/profiles/Kenya/Education/Secondary-education","accessed":{"date-parts":[["2018",10,28]]}}}],"schema":"https://github.com/citation-style-language/schema/raw/master/csl-citation.json"} </w:instrText>
+      </w:r>
+      <w:r>
+        <w:rPr>
+          <w:rFonts w:ascii="Times New Roman" w:hAnsi="Times New Roman" w:cs="Times New Roman"/>
+          <w:sz w:val="24"/>
+        </w:rPr>
+        <w:fldChar w:fldCharType="separate"/>
+      </w:r>
       <w:r>
         <w:rPr>
           <w:rFonts w:ascii="Times New Roman" w:hAnsi="Times New Roman" w:cs="Times New Roman"/>
           <w:sz w:val="24"/>
           <w:szCs w:val="24"/>
         </w:rPr>
-        <w:t>n.d.</w:t>
-      </w:r>
-      <w:proofErr w:type="spellEnd"/>
-      <w:r>
-        <w:rPr>
-          <w:rFonts w:ascii="Times New Roman" w:hAnsi="Times New Roman" w:cs="Times New Roman"/>
-          <w:sz w:val="24"/>
-          <w:szCs w:val="24"/>
-        </w:rPr>
-        <w:t>)</w:t>
-      </w:r>
-      <w:r>
-        <w:rPr>
-          <w:rFonts w:ascii="Times New Roman" w:hAnsi="Times New Roman" w:cs="Times New Roman"/>
-          <w:sz w:val="24"/>
-        </w:rPr>
-        <w:fldChar w:fldCharType="end"/>
-      </w:r>
-      <w:r>
-        <w:rPr>
-          <w:rFonts w:ascii="Times New Roman" w:hAnsi="Times New Roman" w:cs="Times New Roman"/>
-          <w:sz w:val="24"/>
-        </w:rPr>
-        <w:t>.</w:t>
-      </w:r>
-      <w:r>
-        <w:rPr>
-          <w:rFonts w:ascii="Times New Roman" w:hAnsi="Times New Roman" w:cs="Times New Roman"/>
-          <w:sz w:val="24"/>
-        </w:rPr>
-        <w:t xml:space="preserve"> </w:t>
-      </w:r>
-      <w:r>
-        <w:rPr>
-          <w:rFonts w:ascii="Times New Roman" w:hAnsi="Times New Roman" w:cs="Times New Roman"/>
-          <w:sz w:val="24"/>
-        </w:rPr>
-        <w:t>This</w:t>
-      </w:r>
-      <w:r>
-        <w:rPr>
-          <w:rFonts w:ascii="Times New Roman" w:hAnsi="Times New Roman" w:cs="Times New Roman"/>
-          <w:sz w:val="24"/>
-        </w:rPr>
-        <w:t xml:space="preserve"> was </w:t>
-      </w:r>
-      <w:r>
-        <w:rPr>
-          <w:rFonts w:ascii="Times New Roman" w:hAnsi="Times New Roman" w:cs="Times New Roman"/>
-          <w:sz w:val="24"/>
-        </w:rPr>
-        <w:t xml:space="preserve">evidence of the slow but sure progress that came as a result of the free primary education policy </w:t>
-      </w:r>
-      <w:r>
-        <w:rPr>
-          <w:rFonts w:ascii="Times New Roman" w:hAnsi="Times New Roman" w:cs="Times New Roman"/>
-          <w:sz w:val="24"/>
-        </w:rPr>
-        <w:t>since</w:t>
-      </w:r>
-      <w:r>
-        <w:rPr>
-          <w:rFonts w:ascii="Times New Roman" w:hAnsi="Times New Roman" w:cs="Times New Roman"/>
-          <w:sz w:val="24"/>
-        </w:rPr>
-        <w:t xml:space="preserve"> 2003</w:t>
-      </w:r>
-      <w:r>
-        <w:rPr>
-          <w:rFonts w:ascii="Times New Roman" w:hAnsi="Times New Roman" w:cs="Times New Roman"/>
-          <w:sz w:val="24"/>
-        </w:rPr>
-        <w:t>.</w:t>
-      </w:r>
-      <w:r>
-        <w:rPr>
-          <w:rFonts w:ascii="Times New Roman" w:hAnsi="Times New Roman" w:cs="Times New Roman"/>
-          <w:sz w:val="24"/>
-        </w:rPr>
-        <w:t xml:space="preserve"> </w:t>
-      </w:r>
-      <w:r>
-        <w:rPr>
-          <w:rFonts w:ascii="Times New Roman" w:hAnsi="Times New Roman" w:cs="Times New Roman"/>
-          <w:sz w:val="24"/>
-        </w:rPr>
-        <w:t>This</w:t>
-      </w:r>
-      <w:r>
-        <w:rPr>
-          <w:rFonts w:ascii="Times New Roman" w:hAnsi="Times New Roman" w:cs="Times New Roman"/>
-          <w:sz w:val="24"/>
-        </w:rPr>
-        <w:t xml:space="preserve"> was boosted further when secondary education was included in 2008</w:t>
-      </w:r>
-      <w:r>
-        <w:rPr>
-          <w:rFonts w:ascii="Times New Roman" w:hAnsi="Times New Roman" w:cs="Times New Roman"/>
-          <w:sz w:val="24"/>
-        </w:rPr>
-        <w:t>, and the efforts the effort made to provide learning materials to learners in public schools, all funds from the Kenyan gov</w:t>
-      </w:r>
-      <w:r>
-        <w:rPr>
-          <w:rFonts w:ascii="Times New Roman" w:hAnsi="Times New Roman" w:cs="Times New Roman"/>
-          <w:sz w:val="24"/>
-        </w:rPr>
-        <w:t xml:space="preserve">ernment and other organisations, </w:t>
-      </w:r>
-      <w:r>
-        <w:rPr>
-          <w:rFonts w:ascii="Times New Roman" w:hAnsi="Times New Roman" w:cs="Times New Roman"/>
-          <w:sz w:val="24"/>
-        </w:rPr>
-        <w:fldChar w:fldCharType="begin"/>
-      </w:r>
-      <w:r>
-        <w:rPr>
-          <w:rFonts w:ascii="Times New Roman" w:hAnsi="Times New Roman" w:cs="Times New Roman"/>
-          <w:sz w:val="24"/>
-        </w:rPr>
-        <w:instrText xml:space="preserve"> ADDIN ZOTERO_ITEM CSL_CITATION {"citationID":"gnTn9hd9","properties":{"formattedCitation":"(\\uc0\\u8220{}Kenya Education &gt; Secondary education Facts &amp; Stats,\\uc0\\u8221{} n.d.)","plainCitation":"(“Kenya Education &gt; Secondary education Facts &amp; Stats,” n.d.)","noteIndex":0},"citationItems":[{"id":14,"uris":["http://zotero.org/users/5275457/items/YAE2T3MU"],"uri":["http://zotero.org/users/5275457/items/YAE2T3MU"],"itemData":{"id":14,"type":"webpage","title":"Kenya Education &gt; Secondary education Facts &amp; Stats","abstract":"Find out how Kenya ranks internationally on Education &gt; Secondary education. Get the facts and compare to other countries!","URL":"http://www.nationmaster.com/country-info/profiles/Kenya/Education/Secondary-education","accessed":{"date-parts":[["2018",10,28]]}}}],"schema":"https://github.com/citation-style-language/schema/raw/master/csl-citation.json"} </w:instrText>
-      </w:r>
-      <w:r>
-        <w:rPr>
-          <w:rFonts w:ascii="Times New Roman" w:hAnsi="Times New Roman" w:cs="Times New Roman"/>
-          <w:sz w:val="24"/>
-        </w:rPr>
-        <w:fldChar w:fldCharType="separate"/>
-      </w:r>
-      <w:r>
-        <w:rPr>
-          <w:rFonts w:ascii="Times New Roman" w:hAnsi="Times New Roman" w:cs="Times New Roman"/>
-          <w:sz w:val="24"/>
-          <w:szCs w:val="24"/>
-        </w:rPr>
-        <w:t xml:space="preserve">(“Kenya Education &gt; Secondary education Facts &amp; Stats,” </w:t>
-      </w:r>
-      <w:proofErr w:type="spellStart"/>
-      <w:r>
-        <w:rPr>
-          <w:rFonts w:ascii="Times New Roman" w:hAnsi="Times New Roman" w:cs="Times New Roman"/>
-          <w:sz w:val="24"/>
-          <w:szCs w:val="24"/>
-        </w:rPr>
-        <w:t>n.d.</w:t>
-      </w:r>
-      <w:proofErr w:type="spellEnd"/>
-      <w:r>
-        <w:rPr>
-          <w:rFonts w:ascii="Times New Roman" w:hAnsi="Times New Roman" w:cs="Times New Roman"/>
-          <w:sz w:val="24"/>
-          <w:szCs w:val="24"/>
-        </w:rPr>
-        <w:t>)</w:t>
+        <w:t>(“Kenya Education &gt; Secondary education Facts &amp; Stats,” n.d.)</w:t>
       </w:r>
       <w:r>
         <w:rPr>
@@ -9470,7 +9476,6 @@
         </w:rPr>
         <w:t xml:space="preserve">a question and answer forum </w:t>
       </w:r>
-      <w:proofErr w:type="gramStart"/>
       <w:r>
         <w:rPr>
           <w:rFonts w:ascii="Times New Roman" w:hAnsi="Times New Roman" w:cs="Times New Roman"/>
@@ -9478,16 +9483,7 @@
           <w:szCs w:val="24"/>
         </w:rPr>
         <w:lastRenderedPageBreak/>
-        <w:t>where</w:t>
-      </w:r>
-      <w:proofErr w:type="gramEnd"/>
-      <w:r>
-        <w:rPr>
-          <w:rFonts w:ascii="Times New Roman" w:hAnsi="Times New Roman" w:cs="Times New Roman"/>
-          <w:sz w:val="24"/>
-          <w:szCs w:val="24"/>
-        </w:rPr>
-        <w:t xml:space="preserve"> people post and answer questions.</w:t>
+        <w:t>where people post and answer questions.</w:t>
       </w:r>
       <w:r>
         <w:rPr>
@@ -10412,23 +10408,7 @@
           <w:rFonts w:ascii="Times New Roman" w:hAnsi="Times New Roman" w:cs="Times New Roman"/>
           <w:sz w:val="24"/>
         </w:rPr>
-        <w:t xml:space="preserve">(Zhang &amp; </w:t>
-      </w:r>
-      <w:proofErr w:type="spellStart"/>
-      <w:r>
-        <w:rPr>
-          <w:rFonts w:ascii="Times New Roman" w:hAnsi="Times New Roman" w:cs="Times New Roman"/>
-          <w:sz w:val="24"/>
-        </w:rPr>
-        <w:t>Nunamaker</w:t>
-      </w:r>
-      <w:proofErr w:type="spellEnd"/>
-      <w:r>
-        <w:rPr>
-          <w:rFonts w:ascii="Times New Roman" w:hAnsi="Times New Roman" w:cs="Times New Roman"/>
-          <w:sz w:val="24"/>
-        </w:rPr>
-        <w:t>, 2003)</w:t>
+        <w:t>(Zhang &amp; Nunamaker, 2003)</w:t>
       </w:r>
       <w:r>
         <w:rPr>
@@ -10556,23 +10536,7 @@
           <w:rFonts w:ascii="Times New Roman" w:hAnsi="Times New Roman" w:cs="Times New Roman"/>
           <w:sz w:val="24"/>
         </w:rPr>
-        <w:t xml:space="preserve">(Beynon-Davies, Carne, Mackay, &amp; </w:t>
-      </w:r>
-      <w:proofErr w:type="spellStart"/>
-      <w:r>
-        <w:rPr>
-          <w:rFonts w:ascii="Times New Roman" w:hAnsi="Times New Roman" w:cs="Times New Roman"/>
-          <w:sz w:val="24"/>
-        </w:rPr>
-        <w:t>Tudhope</w:t>
-      </w:r>
-      <w:proofErr w:type="spellEnd"/>
-      <w:r>
-        <w:rPr>
-          <w:rFonts w:ascii="Times New Roman" w:hAnsi="Times New Roman" w:cs="Times New Roman"/>
-          <w:sz w:val="24"/>
-        </w:rPr>
-        <w:t>, 1999)</w:t>
+        <w:t>(Beynon-Davies, Carne, Mackay, &amp; Tudhope, 1999)</w:t>
       </w:r>
       <w:r>
         <w:rPr>
@@ -11016,7 +10980,49 @@
           <w:color w:val="222222"/>
           <w:sz w:val="24"/>
         </w:rPr>
-        <w:t>The tutor will be able to register as a user of the system, they can log in to the system, they can answer the questions posted in the forum and can log out at will. They will also be able to share educational documents in the system.</w:t>
+        <w:t xml:space="preserve">The tutor </w:t>
+      </w:r>
+      <w:r>
+        <w:rPr>
+          <w:rFonts w:ascii="Times New Roman" w:hAnsi="Times New Roman" w:cs="Times New Roman"/>
+          <w:color w:val="222222"/>
+          <w:sz w:val="24"/>
+        </w:rPr>
+        <w:t>is</w:t>
+      </w:r>
+      <w:r>
+        <w:rPr>
+          <w:rFonts w:ascii="Times New Roman" w:hAnsi="Times New Roman" w:cs="Times New Roman"/>
+          <w:color w:val="222222"/>
+          <w:sz w:val="24"/>
+        </w:rPr>
+        <w:t xml:space="preserve"> be able to register as a user of the system, they can log in to the system, they can answer the questions posted in the forum and can log out at will. They </w:t>
+      </w:r>
+      <w:r>
+        <w:rPr>
+          <w:rFonts w:ascii="Times New Roman" w:hAnsi="Times New Roman" w:cs="Times New Roman"/>
+          <w:color w:val="222222"/>
+          <w:sz w:val="24"/>
+        </w:rPr>
+        <w:t>are</w:t>
+      </w:r>
+      <w:r>
+        <w:rPr>
+          <w:rFonts w:ascii="Times New Roman" w:hAnsi="Times New Roman" w:cs="Times New Roman"/>
+          <w:color w:val="222222"/>
+          <w:sz w:val="24"/>
+        </w:rPr>
+        <w:t xml:space="preserve"> also </w:t>
+      </w:r>
+      <w:bookmarkStart w:id="32" w:name="_GoBack"/>
+      <w:bookmarkEnd w:id="32"/>
+      <w:r>
+        <w:rPr>
+          <w:rFonts w:ascii="Times New Roman" w:hAnsi="Times New Roman" w:cs="Times New Roman"/>
+          <w:color w:val="222222"/>
+          <w:sz w:val="24"/>
+        </w:rPr>
+        <w:t>able to share educational documents in the system.</w:t>
       </w:r>
     </w:p>
     <w:p>
@@ -11024,11 +11030,11 @@
         <w:pStyle w:val="Heading3"/>
         <w:jc w:val="both"/>
       </w:pPr>
-      <w:bookmarkStart w:id="32" w:name="_Toc528844137"/>
+      <w:bookmarkStart w:id="33" w:name="_Toc528844137"/>
       <w:r>
         <w:t>Student’s Module</w:t>
       </w:r>
-      <w:bookmarkEnd w:id="32"/>
+      <w:bookmarkEnd w:id="33"/>
     </w:p>
     <w:p>
       <w:pPr>
@@ -11055,109 +11061,109 @@
         <w:pStyle w:val="Heading3"/>
         <w:jc w:val="both"/>
       </w:pPr>
-      <w:bookmarkStart w:id="33" w:name="_Toc528844138"/>
+      <w:bookmarkStart w:id="34" w:name="_Toc528844138"/>
       <w:r>
         <w:t>Administrator’s Module</w:t>
-      </w:r>
-      <w:bookmarkEnd w:id="33"/>
-    </w:p>
-    <w:p>
-      <w:pPr>
-        <w:spacing w:line="360" w:lineRule="auto"/>
-        <w:jc w:val="both"/>
-        <w:rPr>
-          <w:rFonts w:ascii="Times New Roman" w:hAnsi="Times New Roman" w:cs="Times New Roman"/>
-        </w:rPr>
-      </w:pPr>
-      <w:r>
-        <w:rPr>
-          <w:rFonts w:ascii="Times New Roman" w:hAnsi="Times New Roman" w:cs="Times New Roman"/>
-          <w:sz w:val="24"/>
-        </w:rPr>
-        <w:t>This</w:t>
-      </w:r>
-      <w:r>
-        <w:rPr>
-          <w:rFonts w:ascii="Times New Roman" w:hAnsi="Times New Roman" w:cs="Times New Roman"/>
-          <w:sz w:val="24"/>
-        </w:rPr>
-        <w:t xml:space="preserve"> was </w:t>
-      </w:r>
-      <w:r>
-        <w:rPr>
-          <w:rFonts w:ascii="Times New Roman" w:hAnsi="Times New Roman" w:cs="Times New Roman"/>
-          <w:sz w:val="24"/>
-        </w:rPr>
-        <w:t>the super user of the system. This administrator shall be able to add tutors and student as an alternative to the self-registration functionality that the system contains.</w:t>
-      </w:r>
-      <w:r>
-        <w:rPr>
-          <w:rFonts w:ascii="Times New Roman" w:hAnsi="Times New Roman" w:cs="Times New Roman"/>
-          <w:sz w:val="24"/>
-        </w:rPr>
-        <w:t xml:space="preserve"> The administrator</w:t>
-      </w:r>
-      <w:r>
-        <w:rPr>
-          <w:rFonts w:ascii="Times New Roman" w:hAnsi="Times New Roman" w:cs="Times New Roman"/>
-          <w:sz w:val="24"/>
-        </w:rPr>
-        <w:t xml:space="preserve"> was </w:t>
-      </w:r>
-      <w:r>
-        <w:rPr>
-          <w:rFonts w:ascii="Times New Roman" w:hAnsi="Times New Roman" w:cs="Times New Roman"/>
-          <w:sz w:val="24"/>
-        </w:rPr>
-        <w:t>able to add/ remove units, tutors and students as an override functionality. The administrator</w:t>
-      </w:r>
-      <w:r>
-        <w:rPr>
-          <w:rFonts w:ascii="Times New Roman" w:hAnsi="Times New Roman" w:cs="Times New Roman"/>
-          <w:sz w:val="24"/>
-        </w:rPr>
-        <w:t xml:space="preserve"> was </w:t>
-      </w:r>
-      <w:r>
-        <w:rPr>
-          <w:rFonts w:ascii="Times New Roman" w:hAnsi="Times New Roman" w:cs="Times New Roman"/>
-          <w:sz w:val="24"/>
-        </w:rPr>
-        <w:t>also able to view logs of logins by various other users.</w:t>
-      </w:r>
-    </w:p>
-    <w:p>
-      <w:pPr>
-        <w:pStyle w:val="Heading2"/>
-        <w:jc w:val="both"/>
-      </w:pPr>
-      <w:bookmarkStart w:id="34" w:name="_Toc528844139"/>
-      <w:r>
-        <w:lastRenderedPageBreak/>
-        <w:t>System Development Tools and Techniques</w:t>
       </w:r>
       <w:bookmarkEnd w:id="34"/>
     </w:p>
     <w:p>
       <w:pPr>
-        <w:pStyle w:val="Heading3"/>
+        <w:spacing w:line="360" w:lineRule="auto"/>
         <w:jc w:val="both"/>
         <w:rPr>
-          <w:rFonts w:eastAsia="Times New Roman"/>
-          <w:lang w:val="en-US"/>
-        </w:rPr>
-      </w:pPr>
-      <w:bookmarkStart w:id="35" w:name="_Toc528844140"/>
-      <w:r>
-        <w:rPr>
-          <w:rFonts w:eastAsia="Times New Roman"/>
-        </w:rPr>
-        <w:t>Hypertext Mark-up Language</w:t>
+          <w:rFonts w:ascii="Times New Roman" w:hAnsi="Times New Roman" w:cs="Times New Roman"/>
+        </w:rPr>
+      </w:pPr>
+      <w:r>
+        <w:rPr>
+          <w:rFonts w:ascii="Times New Roman" w:hAnsi="Times New Roman" w:cs="Times New Roman"/>
+          <w:sz w:val="24"/>
+        </w:rPr>
+        <w:t>This</w:t>
+      </w:r>
+      <w:r>
+        <w:rPr>
+          <w:rFonts w:ascii="Times New Roman" w:hAnsi="Times New Roman" w:cs="Times New Roman"/>
+          <w:sz w:val="24"/>
+        </w:rPr>
+        <w:t xml:space="preserve"> was </w:t>
+      </w:r>
+      <w:r>
+        <w:rPr>
+          <w:rFonts w:ascii="Times New Roman" w:hAnsi="Times New Roman" w:cs="Times New Roman"/>
+          <w:sz w:val="24"/>
+        </w:rPr>
+        <w:t>the super user of the system. This administrator shall be able to add tutors and student as an alternative to the self-registration functionality that the system contains.</w:t>
+      </w:r>
+      <w:r>
+        <w:rPr>
+          <w:rFonts w:ascii="Times New Roman" w:hAnsi="Times New Roman" w:cs="Times New Roman"/>
+          <w:sz w:val="24"/>
+        </w:rPr>
+        <w:t xml:space="preserve"> The administrator</w:t>
+      </w:r>
+      <w:r>
+        <w:rPr>
+          <w:rFonts w:ascii="Times New Roman" w:hAnsi="Times New Roman" w:cs="Times New Roman"/>
+          <w:sz w:val="24"/>
+        </w:rPr>
+        <w:t xml:space="preserve"> was </w:t>
+      </w:r>
+      <w:r>
+        <w:rPr>
+          <w:rFonts w:ascii="Times New Roman" w:hAnsi="Times New Roman" w:cs="Times New Roman"/>
+          <w:sz w:val="24"/>
+        </w:rPr>
+        <w:t>able to add/ remove units, tutors and students as an override functionality. The administrator</w:t>
+      </w:r>
+      <w:r>
+        <w:rPr>
+          <w:rFonts w:ascii="Times New Roman" w:hAnsi="Times New Roman" w:cs="Times New Roman"/>
+          <w:sz w:val="24"/>
+        </w:rPr>
+        <w:t xml:space="preserve"> was </w:t>
+      </w:r>
+      <w:r>
+        <w:rPr>
+          <w:rFonts w:ascii="Times New Roman" w:hAnsi="Times New Roman" w:cs="Times New Roman"/>
+          <w:sz w:val="24"/>
+        </w:rPr>
+        <w:t>also able to view logs of logins by various other users.</w:t>
+      </w:r>
+    </w:p>
+    <w:p>
+      <w:pPr>
+        <w:pStyle w:val="Heading2"/>
+        <w:jc w:val="both"/>
+      </w:pPr>
+      <w:bookmarkStart w:id="35" w:name="_Toc528844139"/>
+      <w:r>
+        <w:lastRenderedPageBreak/>
+        <w:t>System Development Tools and Techniques</w:t>
       </w:r>
       <w:bookmarkEnd w:id="35"/>
     </w:p>
     <w:p>
       <w:pPr>
+        <w:pStyle w:val="Heading3"/>
+        <w:jc w:val="both"/>
+        <w:rPr>
+          <w:rFonts w:eastAsia="Times New Roman"/>
+          <w:lang w:val="en-US"/>
+        </w:rPr>
+      </w:pPr>
+      <w:bookmarkStart w:id="36" w:name="_Toc528844140"/>
+      <w:r>
+        <w:rPr>
+          <w:rFonts w:eastAsia="Times New Roman"/>
+        </w:rPr>
+        <w:t>Hypertext Mark-up Language</w:t>
+      </w:r>
+      <w:bookmarkEnd w:id="36"/>
+    </w:p>
+    <w:p>
+      <w:pPr>
         <w:shd w:val="clear" w:color="auto" w:fill="FFFFFF"/>
         <w:spacing w:line="360" w:lineRule="auto"/>
         <w:jc w:val="both"/>
@@ -11186,14 +11192,14 @@
           <w:lang w:val="en-US"/>
         </w:rPr>
       </w:pPr>
-      <w:bookmarkStart w:id="36" w:name="_Toc528844141"/>
+      <w:bookmarkStart w:id="37" w:name="_Toc528844141"/>
       <w:r>
         <w:rPr>
           <w:rFonts w:eastAsia="Times New Roman"/>
         </w:rPr>
         <w:t>Scripting</w:t>
       </w:r>
-      <w:bookmarkEnd w:id="36"/>
+      <w:bookmarkEnd w:id="37"/>
     </w:p>
     <w:p>
       <w:pPr>
@@ -11225,14 +11231,14 @@
           <w:lang w:val="en-US"/>
         </w:rPr>
       </w:pPr>
-      <w:bookmarkStart w:id="37" w:name="_Toc528844142"/>
+      <w:bookmarkStart w:id="38" w:name="_Toc528844142"/>
       <w:r>
         <w:rPr>
           <w:rFonts w:eastAsia="Times New Roman"/>
         </w:rPr>
         <w:t>MySQL</w:t>
       </w:r>
-      <w:bookmarkEnd w:id="37"/>
+      <w:bookmarkEnd w:id="38"/>
     </w:p>
     <w:p>
       <w:pPr>
@@ -11264,14 +11270,14 @@
           <w:rFonts w:eastAsia="Times New Roman"/>
         </w:rPr>
       </w:pPr>
-      <w:bookmarkStart w:id="38" w:name="_Toc528844143"/>
+      <w:bookmarkStart w:id="39" w:name="_Toc528844143"/>
       <w:r>
         <w:rPr>
           <w:rFonts w:eastAsia="Times New Roman"/>
         </w:rPr>
         <w:t>PHP</w:t>
       </w:r>
-      <w:bookmarkEnd w:id="38"/>
+      <w:bookmarkEnd w:id="39"/>
     </w:p>
     <w:p>
       <w:pPr>
@@ -11329,130 +11335,30 @@
           <w:lang w:val="en-US"/>
         </w:rPr>
       </w:pPr>
-      <w:bookmarkStart w:id="39" w:name="_Toc528844144"/>
+      <w:bookmarkStart w:id="40" w:name="_Toc528844144"/>
       <w:r>
         <w:rPr>
           <w:lang w:val="en-US"/>
         </w:rPr>
         <w:lastRenderedPageBreak/>
         <w:t>Chapter 4: System Analysis and Design</w:t>
-      </w:r>
-      <w:bookmarkEnd w:id="39"/>
-    </w:p>
-    <w:p>
-      <w:pPr>
-        <w:pStyle w:val="Heading2"/>
-        <w:jc w:val="both"/>
-        <w:rPr>
-          <w:lang w:val="en-US"/>
-        </w:rPr>
-      </w:pPr>
-      <w:bookmarkStart w:id="40" w:name="_Toc528844145"/>
-      <w:r>
-        <w:rPr>
-          <w:lang w:val="en-US"/>
-        </w:rPr>
-        <w:t>Introduction</w:t>
       </w:r>
       <w:bookmarkEnd w:id="40"/>
     </w:p>
     <w:p>
       <w:pPr>
-        <w:spacing w:line="360" w:lineRule="auto"/>
-        <w:jc w:val="both"/>
-        <w:rPr>
-          <w:rFonts w:ascii="Times New Roman" w:hAnsi="Times New Roman" w:cs="Times New Roman"/>
-          <w:color w:val="000000"/>
-          <w:sz w:val="24"/>
-          <w:szCs w:val="23"/>
-          <w:shd w:val="clear" w:color="auto" w:fill="FFFFFF"/>
-        </w:rPr>
-      </w:pPr>
-      <w:r>
-        <w:rPr>
-          <w:rFonts w:ascii="Times New Roman" w:hAnsi="Times New Roman" w:cs="Times New Roman"/>
-          <w:color w:val="000000"/>
-          <w:sz w:val="24"/>
-          <w:szCs w:val="23"/>
-          <w:shd w:val="clear" w:color="auto" w:fill="FFFFFF"/>
-        </w:rPr>
-        <w:t>System analysis</w:t>
-      </w:r>
-      <w:r>
-        <w:rPr>
-          <w:rFonts w:ascii="Times New Roman" w:hAnsi="Times New Roman" w:cs="Times New Roman"/>
-          <w:color w:val="000000"/>
-          <w:sz w:val="24"/>
-          <w:szCs w:val="23"/>
-          <w:shd w:val="clear" w:color="auto" w:fill="FFFFFF"/>
-        </w:rPr>
-        <w:t xml:space="preserve"> was </w:t>
-      </w:r>
-      <w:r>
-        <w:rPr>
-          <w:rFonts w:ascii="Times New Roman" w:hAnsi="Times New Roman" w:cs="Times New Roman"/>
-          <w:color w:val="000000"/>
-          <w:sz w:val="24"/>
-          <w:szCs w:val="23"/>
-          <w:shd w:val="clear" w:color="auto" w:fill="FFFFFF"/>
-        </w:rPr>
-        <w:t>the process of collecting and interpreting facts, identifying the problems, and decomposition of a system into its components. It</w:t>
-      </w:r>
-      <w:r>
-        <w:rPr>
-          <w:rFonts w:ascii="Times New Roman" w:hAnsi="Times New Roman" w:cs="Times New Roman"/>
-          <w:color w:val="000000"/>
-          <w:sz w:val="24"/>
-          <w:szCs w:val="23"/>
-          <w:shd w:val="clear" w:color="auto" w:fill="FFFFFF"/>
-        </w:rPr>
-        <w:t xml:space="preserve"> was </w:t>
-      </w:r>
-      <w:r>
-        <w:rPr>
-          <w:rFonts w:ascii="Times New Roman" w:hAnsi="Times New Roman" w:cs="Times New Roman"/>
-          <w:color w:val="000000"/>
-          <w:sz w:val="24"/>
-          <w:szCs w:val="23"/>
-          <w:shd w:val="clear" w:color="auto" w:fill="FFFFFF"/>
-        </w:rPr>
-        <w:t>conducted for studying a system or its parts to identify its objectives. System design</w:t>
-      </w:r>
-      <w:r>
-        <w:rPr>
-          <w:rFonts w:ascii="Times New Roman" w:hAnsi="Times New Roman" w:cs="Times New Roman"/>
-          <w:color w:val="000000"/>
-          <w:sz w:val="24"/>
-          <w:szCs w:val="23"/>
-          <w:shd w:val="clear" w:color="auto" w:fill="FFFFFF"/>
-        </w:rPr>
-        <w:t xml:space="preserve"> was </w:t>
-      </w:r>
-      <w:r>
-        <w:rPr>
-          <w:rFonts w:ascii="Times New Roman" w:hAnsi="Times New Roman" w:cs="Times New Roman"/>
-          <w:color w:val="000000"/>
-          <w:sz w:val="24"/>
-          <w:szCs w:val="23"/>
-          <w:shd w:val="clear" w:color="auto" w:fill="FFFFFF"/>
-        </w:rPr>
-        <w:t>the process of planning a new business system or replacing an existing system by defining its components or modules to satisfy the specific requirements</w:t>
-      </w:r>
-    </w:p>
-    <w:p>
-      <w:pPr>
         <w:pStyle w:val="Heading2"/>
         <w:jc w:val="both"/>
         <w:rPr>
           <w:lang w:val="en-US"/>
         </w:rPr>
       </w:pPr>
-      <w:bookmarkStart w:id="41" w:name="_Toc528844146"/>
+      <w:bookmarkStart w:id="41" w:name="_Toc528844145"/>
       <w:r>
         <w:rPr>
           <w:lang w:val="en-US"/>
         </w:rPr>
-        <w:t>System Requirements Analysis</w:t>
+        <w:t>Introduction</w:t>
       </w:r>
       <w:bookmarkEnd w:id="41"/>
     </w:p>
@@ -11462,27 +11368,97 @@
         <w:jc w:val="both"/>
         <w:rPr>
           <w:rFonts w:ascii="Times New Roman" w:hAnsi="Times New Roman" w:cs="Times New Roman"/>
-          <w:sz w:val="24"/>
-          <w:lang w:val="en-US"/>
-        </w:rPr>
-      </w:pPr>
-      <w:r>
-        <w:rPr>
-          <w:rFonts w:ascii="Times New Roman" w:hAnsi="Times New Roman" w:cs="Times New Roman"/>
-          <w:sz w:val="24"/>
-          <w:lang w:val="en-US"/>
-        </w:rPr>
-        <w:t xml:space="preserve">The purpose of System Requirements Analysis was to obtain a thorough and detailed understanding of how the target users of the system would interact with the system and develop the system considering the findings. It focused on the quality of the systems functionality, to give the users </w:t>
+          <w:color w:val="000000"/>
+          <w:sz w:val="24"/>
+          <w:szCs w:val="23"/>
+          <w:shd w:val="clear" w:color="auto" w:fill="FFFFFF"/>
+        </w:rPr>
+      </w:pPr>
+      <w:r>
+        <w:rPr>
+          <w:rFonts w:ascii="Times New Roman" w:hAnsi="Times New Roman" w:cs="Times New Roman"/>
+          <w:color w:val="000000"/>
+          <w:sz w:val="24"/>
+          <w:szCs w:val="23"/>
+          <w:shd w:val="clear" w:color="auto" w:fill="FFFFFF"/>
+        </w:rPr>
+        <w:t>System analysis</w:t>
+      </w:r>
+      <w:r>
+        <w:rPr>
+          <w:rFonts w:ascii="Times New Roman" w:hAnsi="Times New Roman" w:cs="Times New Roman"/>
+          <w:color w:val="000000"/>
+          <w:sz w:val="24"/>
+          <w:szCs w:val="23"/>
+          <w:shd w:val="clear" w:color="auto" w:fill="FFFFFF"/>
+        </w:rPr>
+        <w:t xml:space="preserve"> was </w:t>
+      </w:r>
+      <w:r>
+        <w:rPr>
+          <w:rFonts w:ascii="Times New Roman" w:hAnsi="Times New Roman" w:cs="Times New Roman"/>
+          <w:color w:val="000000"/>
+          <w:sz w:val="24"/>
+          <w:szCs w:val="23"/>
+          <w:shd w:val="clear" w:color="auto" w:fill="FFFFFF"/>
+        </w:rPr>
+        <w:t>the process of collecting and interpreting facts, identifying the problems, and decomposition of a system into its components. It</w:t>
+      </w:r>
+      <w:r>
+        <w:rPr>
+          <w:rFonts w:ascii="Times New Roman" w:hAnsi="Times New Roman" w:cs="Times New Roman"/>
+          <w:color w:val="000000"/>
+          <w:sz w:val="24"/>
+          <w:szCs w:val="23"/>
+          <w:shd w:val="clear" w:color="auto" w:fill="FFFFFF"/>
+        </w:rPr>
+        <w:t xml:space="preserve"> was </w:t>
+      </w:r>
+      <w:r>
+        <w:rPr>
+          <w:rFonts w:ascii="Times New Roman" w:hAnsi="Times New Roman" w:cs="Times New Roman"/>
+          <w:color w:val="000000"/>
+          <w:sz w:val="24"/>
+          <w:szCs w:val="23"/>
+          <w:shd w:val="clear" w:color="auto" w:fill="FFFFFF"/>
+        </w:rPr>
+        <w:t>conducted for studying a system or its parts to identify its objectives. System design</w:t>
+      </w:r>
+      <w:r>
+        <w:rPr>
+          <w:rFonts w:ascii="Times New Roman" w:hAnsi="Times New Roman" w:cs="Times New Roman"/>
+          <w:color w:val="000000"/>
+          <w:sz w:val="24"/>
+          <w:szCs w:val="23"/>
+          <w:shd w:val="clear" w:color="auto" w:fill="FFFFFF"/>
+        </w:rPr>
+        <w:t xml:space="preserve"> was </w:t>
+      </w:r>
+      <w:r>
+        <w:rPr>
+          <w:rFonts w:ascii="Times New Roman" w:hAnsi="Times New Roman" w:cs="Times New Roman"/>
+          <w:color w:val="000000"/>
+          <w:sz w:val="24"/>
+          <w:szCs w:val="23"/>
+          <w:shd w:val="clear" w:color="auto" w:fill="FFFFFF"/>
+        </w:rPr>
+        <w:t>the process of planning a new business system or replacing an existing system by defining its components or modules to satisfy the specific requirements</w:t>
       </w:r>
     </w:p>
     <w:p>
       <w:pPr>
-        <w:pStyle w:val="Heading3"/>
+        <w:pStyle w:val="Heading2"/>
         <w:jc w:val="both"/>
-      </w:pPr>
-      <w:bookmarkStart w:id="42" w:name="_Toc528844147"/>
-      <w:r>
-        <w:t>Functional Requirements</w:t>
+        <w:rPr>
+          <w:lang w:val="en-US"/>
+        </w:rPr>
+      </w:pPr>
+      <w:bookmarkStart w:id="42" w:name="_Toc528844146"/>
+      <w:r>
+        <w:rPr>
+          <w:lang w:val="en-US"/>
+        </w:rPr>
+        <w:t>System Requirements Analysis</w:t>
       </w:r>
       <w:bookmarkEnd w:id="42"/>
     </w:p>
@@ -11502,55 +11478,17 @@
           <w:sz w:val="24"/>
           <w:lang w:val="en-US"/>
         </w:rPr>
-        <w:t>The system was able to accept user registration and selection of courses of interest. They were afterwards able to access the discussion forum. In the forum the system was able to allow users to create questions, each of them being under a unit that the users had registered to. The system allowed users to give response to questions posted by other people involved in the forum and view answers.</w:t>
+        <w:t xml:space="preserve">The purpose of System Requirements Analysis was to obtain a thorough and detailed understanding of how the target users of the system would interact with the system and develop the system considering the findings. It focused on the quality of the systems functionality, to give the users </w:t>
       </w:r>
     </w:p>
     <w:p>
       <w:pPr>
-        <w:spacing w:line="360" w:lineRule="auto"/>
-        <w:jc w:val="both"/>
-        <w:rPr>
-          <w:rFonts w:ascii="Times New Roman" w:hAnsi="Times New Roman" w:cs="Times New Roman"/>
-          <w:sz w:val="24"/>
-          <w:lang w:val="en-US"/>
-        </w:rPr>
-      </w:pPr>
-      <w:r>
-        <w:rPr>
-          <w:rFonts w:ascii="Times New Roman" w:hAnsi="Times New Roman" w:cs="Times New Roman"/>
-          <w:sz w:val="24"/>
-          <w:lang w:val="en-US"/>
-        </w:rPr>
-        <w:t xml:space="preserve">The system administrator was able add and remove users from the system. </w:t>
-      </w:r>
-    </w:p>
-    <w:p>
-      <w:pPr>
-        <w:spacing w:line="360" w:lineRule="auto"/>
-        <w:jc w:val="both"/>
-        <w:rPr>
-          <w:rFonts w:ascii="Times New Roman" w:hAnsi="Times New Roman" w:cs="Times New Roman"/>
-          <w:sz w:val="24"/>
-          <w:lang w:val="en-US"/>
-        </w:rPr>
-      </w:pPr>
-      <w:r>
-        <w:rPr>
-          <w:rFonts w:ascii="Times New Roman" w:hAnsi="Times New Roman" w:cs="Times New Roman"/>
-          <w:sz w:val="24"/>
-          <w:lang w:val="en-US"/>
-        </w:rPr>
-        <w:t>Data must be entered before a request can be approved.</w:t>
-      </w:r>
-    </w:p>
-    <w:p>
-      <w:pPr>
         <w:pStyle w:val="Heading3"/>
         <w:jc w:val="both"/>
       </w:pPr>
-      <w:bookmarkStart w:id="43" w:name="_Toc528844148"/>
-      <w:r>
-        <w:t>Non-Functional Requirements</w:t>
+      <w:bookmarkStart w:id="43" w:name="_Toc528844147"/>
+      <w:r>
+        <w:t>Functional Requirements</w:t>
       </w:r>
       <w:bookmarkEnd w:id="43"/>
     </w:p>
@@ -11570,23 +11508,7 @@
           <w:sz w:val="24"/>
           <w:lang w:val="en-US"/>
         </w:rPr>
-        <w:t>The web application</w:t>
-      </w:r>
-      <w:r>
-        <w:rPr>
-          <w:rFonts w:ascii="Times New Roman" w:hAnsi="Times New Roman" w:cs="Times New Roman"/>
-          <w:sz w:val="24"/>
-          <w:lang w:val="en-US"/>
-        </w:rPr>
-        <w:t xml:space="preserve"> was </w:t>
-      </w:r>
-      <w:r>
-        <w:rPr>
-          <w:rFonts w:ascii="Times New Roman" w:hAnsi="Times New Roman" w:cs="Times New Roman"/>
-          <w:sz w:val="24"/>
-          <w:lang w:val="en-US"/>
-        </w:rPr>
-        <w:t>easy to use. It has been made with simple designs using the bootstrap framework for an interactive user interface. The labeling and location of buttons, text boxes and other items of the application were done and designed for a user-friendly experience</w:t>
+        <w:t>The system was able to accept user registration and selection of courses of interest. They were afterwards able to access the discussion forum. In the forum the system was able to allow users to create questions, each of them being under a unit that the users had registered to. The system allowed users to give response to questions posted by other people involved in the forum and view answers.</w:t>
       </w:r>
     </w:p>
     <w:p>
@@ -11605,40 +11527,36 @@
           <w:sz w:val="24"/>
           <w:lang w:val="en-US"/>
         </w:rPr>
-        <w:t>The web application offers security of user credentials. The hashing of passwords using message digest algorithm was implemented to secure user data. There</w:t>
-      </w:r>
-      <w:r>
-        <w:rPr>
-          <w:rFonts w:ascii="Times New Roman" w:hAnsi="Times New Roman" w:cs="Times New Roman"/>
-          <w:sz w:val="24"/>
-          <w:lang w:val="en-US"/>
-        </w:rPr>
-        <w:t xml:space="preserve"> was </w:t>
-      </w:r>
-      <w:r>
-        <w:rPr>
-          <w:rFonts w:ascii="Times New Roman" w:hAnsi="Times New Roman" w:cs="Times New Roman"/>
-          <w:sz w:val="24"/>
-          <w:lang w:val="en-US"/>
-        </w:rPr>
-        <w:t>also a verification pin required to register for a course. This ensured that there was no form of unauthorized access to the system. The system had limits to the number of users accessing the courses available. This was aimed at reducing traffic in the forums.</w:t>
+        <w:t xml:space="preserve">The system administrator was able add and remove users from the system. </w:t>
       </w:r>
     </w:p>
     <w:p>
       <w:pPr>
+        <w:spacing w:line="360" w:lineRule="auto"/>
+        <w:jc w:val="both"/>
+        <w:rPr>
+          <w:rFonts w:ascii="Times New Roman" w:hAnsi="Times New Roman" w:cs="Times New Roman"/>
+          <w:sz w:val="24"/>
+          <w:lang w:val="en-US"/>
+        </w:rPr>
+      </w:pPr>
+      <w:r>
+        <w:rPr>
+          <w:rFonts w:ascii="Times New Roman" w:hAnsi="Times New Roman" w:cs="Times New Roman"/>
+          <w:sz w:val="24"/>
+          <w:lang w:val="en-US"/>
+        </w:rPr>
+        <w:t>Data must be entered before a request can be approved.</w:t>
+      </w:r>
+    </w:p>
+    <w:p>
+      <w:pPr>
         <w:pStyle w:val="Heading3"/>
         <w:jc w:val="both"/>
-        <w:rPr>
-          <w:lang w:val="en-US"/>
-        </w:rPr>
-      </w:pPr>
-      <w:bookmarkStart w:id="44" w:name="_Toc528844149"/>
-      <w:r>
-        <w:rPr>
-          <w:lang w:val="en-US"/>
-        </w:rPr>
-        <w:lastRenderedPageBreak/>
-        <w:t>System Narrative</w:t>
+      </w:pPr>
+      <w:bookmarkStart w:id="44" w:name="_Toc528844148"/>
+      <w:r>
+        <w:t>Non-Functional Requirements</w:t>
       </w:r>
       <w:bookmarkEnd w:id="44"/>
     </w:p>
@@ -11649,19 +11567,22 @@
         <w:rPr>
           <w:rFonts w:ascii="Times New Roman" w:hAnsi="Times New Roman" w:cs="Times New Roman"/>
           <w:sz w:val="24"/>
-        </w:rPr>
-      </w:pPr>
-      <w:r>
-        <w:rPr>
-          <w:rFonts w:ascii="Times New Roman" w:hAnsi="Times New Roman" w:cs="Times New Roman"/>
-          <w:sz w:val="24"/>
-        </w:rPr>
-        <w:t>The application allowed new users to register into the system. This was be done using credentials specified by the system owners. Registration</w:t>
-      </w:r>
-      <w:r>
-        <w:rPr>
-          <w:rFonts w:ascii="Times New Roman" w:hAnsi="Times New Roman" w:cs="Times New Roman"/>
-          <w:sz w:val="24"/>
+          <w:lang w:val="en-US"/>
+        </w:rPr>
+      </w:pPr>
+      <w:r>
+        <w:rPr>
+          <w:rFonts w:ascii="Times New Roman" w:hAnsi="Times New Roman" w:cs="Times New Roman"/>
+          <w:sz w:val="24"/>
+          <w:lang w:val="en-US"/>
+        </w:rPr>
+        <w:t>The web application</w:t>
+      </w:r>
+      <w:r>
+        <w:rPr>
+          <w:rFonts w:ascii="Times New Roman" w:hAnsi="Times New Roman" w:cs="Times New Roman"/>
+          <w:sz w:val="24"/>
+          <w:lang w:val="en-US"/>
         </w:rPr>
         <w:t xml:space="preserve"> was </w:t>
       </w:r>
@@ -11669,22 +11590,9 @@
         <w:rPr>
           <w:rFonts w:ascii="Times New Roman" w:hAnsi="Times New Roman" w:cs="Times New Roman"/>
           <w:sz w:val="24"/>
-        </w:rPr>
-        <w:t>limited to only those people who belong to an institution where the web application</w:t>
-      </w:r>
-      <w:r>
-        <w:rPr>
-          <w:rFonts w:ascii="Times New Roman" w:hAnsi="Times New Roman" w:cs="Times New Roman"/>
-          <w:sz w:val="24"/>
-        </w:rPr>
-        <w:t xml:space="preserve"> was </w:t>
-      </w:r>
-      <w:r>
-        <w:rPr>
-          <w:rFonts w:ascii="Times New Roman" w:hAnsi="Times New Roman" w:cs="Times New Roman"/>
-          <w:sz w:val="24"/>
-        </w:rPr>
-        <w:t xml:space="preserve">deployed. Upon registration, the users were able to select a course and specific units to with regard to their course. All this information was saved in the database. Registered users were able to log in any time and use the platform. </w:t>
+          <w:lang w:val="en-US"/>
+        </w:rPr>
+        <w:t>easy to use. It has been made with simple designs using the bootstrap framework for an interactive user interface. The labeling and location of buttons, text boxes and other items of the application were done and designed for a user-friendly experience</w:t>
       </w:r>
     </w:p>
     <w:p>
@@ -11694,19 +11602,22 @@
         <w:rPr>
           <w:rFonts w:ascii="Times New Roman" w:hAnsi="Times New Roman" w:cs="Times New Roman"/>
           <w:sz w:val="24"/>
-        </w:rPr>
-      </w:pPr>
-      <w:r>
-        <w:rPr>
-          <w:rFonts w:ascii="Times New Roman" w:hAnsi="Times New Roman" w:cs="Times New Roman"/>
-          <w:sz w:val="24"/>
-        </w:rPr>
-        <w:t>The administrator</w:t>
-      </w:r>
-      <w:r>
-        <w:rPr>
-          <w:rFonts w:ascii="Times New Roman" w:hAnsi="Times New Roman" w:cs="Times New Roman"/>
-          <w:sz w:val="24"/>
+          <w:lang w:val="en-US"/>
+        </w:rPr>
+      </w:pPr>
+      <w:r>
+        <w:rPr>
+          <w:rFonts w:ascii="Times New Roman" w:hAnsi="Times New Roman" w:cs="Times New Roman"/>
+          <w:sz w:val="24"/>
+          <w:lang w:val="en-US"/>
+        </w:rPr>
+        <w:t>The web application offers security of user credentials. The hashing of passwords using message digest algorithm was implemented to secure user data. There</w:t>
+      </w:r>
+      <w:r>
+        <w:rPr>
+          <w:rFonts w:ascii="Times New Roman" w:hAnsi="Times New Roman" w:cs="Times New Roman"/>
+          <w:sz w:val="24"/>
+          <w:lang w:val="en-US"/>
         </w:rPr>
         <w:t xml:space="preserve"> was </w:t>
       </w:r>
@@ -11714,75 +11625,170 @@
         <w:rPr>
           <w:rFonts w:ascii="Times New Roman" w:hAnsi="Times New Roman" w:cs="Times New Roman"/>
           <w:sz w:val="24"/>
-        </w:rPr>
-        <w:t xml:space="preserve">the supper user of the system. The administrator can create accounts for the tutors and the students in the case where the student’s self-registration fails. The tutors however must be registered by the administrator. Sessions, departments and courses for the system are registered by the administrator. Additionally, the administrator can also remove users from the system and reset passwords if necessary. </w:t>
+          <w:lang w:val="en-US"/>
+        </w:rPr>
+        <w:t>also a verification pin required to register for a course. This ensured that there was no form of unauthorized access to the system. The system had limits to the number of users accessing the courses available. This was aimed at reducing traffic in the forums.</w:t>
       </w:r>
     </w:p>
     <w:p>
       <w:pPr>
-        <w:spacing w:line="360" w:lineRule="auto"/>
+        <w:pStyle w:val="Heading3"/>
         <w:jc w:val="both"/>
         <w:rPr>
-          <w:rFonts w:ascii="Times New Roman" w:hAnsi="Times New Roman" w:cs="Times New Roman"/>
-          <w:sz w:val="24"/>
-        </w:rPr>
-      </w:pPr>
-      <w:r>
-        <w:rPr>
-          <w:rFonts w:ascii="Times New Roman" w:hAnsi="Times New Roman" w:cs="Times New Roman"/>
-          <w:sz w:val="24"/>
-        </w:rPr>
-        <w:t>In the question and answer forum, learners were able to post questions to the whole community to answer. The questions are mainly intended for the tutors because of their professional experience but other can also give feedback. The comments will be available for people to read upon search of similar queries. The users were not only limited to posting comments but also be able to post documents and other informational content in the forum. Content posting was regulated by tutors, they allowed valid answers and reject invalid ones.</w:t>
-      </w:r>
-    </w:p>
-    <w:p>
-      <w:pPr>
-        <w:spacing w:line="360" w:lineRule="auto"/>
-        <w:jc w:val="both"/>
-        <w:rPr>
-          <w:rFonts w:ascii="Times New Roman" w:hAnsi="Times New Roman" w:cs="Times New Roman"/>
-          <w:sz w:val="24"/>
           <w:lang w:val="en-US"/>
         </w:rPr>
       </w:pPr>
-      <w:r>
-        <w:rPr>
-          <w:rFonts w:ascii="Times New Roman" w:hAnsi="Times New Roman" w:cs="Times New Roman"/>
-          <w:sz w:val="24"/>
-        </w:rPr>
-        <w:t>When a user was done with a unit, they can unroll from it and select others which they may be involved in. they still used the same account they created initially. The users were also able to log out at will and their sessions terminated.</w:t>
-      </w:r>
-    </w:p>
-    <w:p>
-      <w:pPr>
-        <w:pStyle w:val="Heading2"/>
-        <w:jc w:val="both"/>
+      <w:bookmarkStart w:id="45" w:name="_Toc528844149"/>
+      <w:r>
         <w:rPr>
           <w:lang w:val="en-US"/>
         </w:rPr>
-      </w:pPr>
-      <w:bookmarkStart w:id="45" w:name="_Toc528844150"/>
-      <w:r>
-        <w:rPr>
-          <w:lang w:val="en-US"/>
-        </w:rPr>
-        <w:t xml:space="preserve">Design </w:t>
-      </w:r>
-      <w:r>
-        <w:t>Diagram</w:t>
+        <w:lastRenderedPageBreak/>
+        <w:t>System Narrative</w:t>
       </w:r>
       <w:bookmarkEnd w:id="45"/>
     </w:p>
     <w:p>
       <w:pPr>
+        <w:spacing w:line="360" w:lineRule="auto"/>
+        <w:jc w:val="both"/>
+        <w:rPr>
+          <w:rFonts w:ascii="Times New Roman" w:hAnsi="Times New Roman" w:cs="Times New Roman"/>
+          <w:sz w:val="24"/>
+        </w:rPr>
+      </w:pPr>
+      <w:r>
+        <w:rPr>
+          <w:rFonts w:ascii="Times New Roman" w:hAnsi="Times New Roman" w:cs="Times New Roman"/>
+          <w:sz w:val="24"/>
+        </w:rPr>
+        <w:t>The application allowed new users to register into the system. This was be done using credentials specified by the system owners. Registration</w:t>
+      </w:r>
+      <w:r>
+        <w:rPr>
+          <w:rFonts w:ascii="Times New Roman" w:hAnsi="Times New Roman" w:cs="Times New Roman"/>
+          <w:sz w:val="24"/>
+        </w:rPr>
+        <w:t xml:space="preserve"> was </w:t>
+      </w:r>
+      <w:r>
+        <w:rPr>
+          <w:rFonts w:ascii="Times New Roman" w:hAnsi="Times New Roman" w:cs="Times New Roman"/>
+          <w:sz w:val="24"/>
+        </w:rPr>
+        <w:t>limited to only those people who belong to an institution where the web application</w:t>
+      </w:r>
+      <w:r>
+        <w:rPr>
+          <w:rFonts w:ascii="Times New Roman" w:hAnsi="Times New Roman" w:cs="Times New Roman"/>
+          <w:sz w:val="24"/>
+        </w:rPr>
+        <w:t xml:space="preserve"> was </w:t>
+      </w:r>
+      <w:r>
+        <w:rPr>
+          <w:rFonts w:ascii="Times New Roman" w:hAnsi="Times New Roman" w:cs="Times New Roman"/>
+          <w:sz w:val="24"/>
+        </w:rPr>
+        <w:t xml:space="preserve">deployed. Upon registration, the users were able to select a course and specific units to with regard to their course. All this information was saved in the database. Registered users were able to log in any time and use the platform. </w:t>
+      </w:r>
+    </w:p>
+    <w:p>
+      <w:pPr>
+        <w:spacing w:line="360" w:lineRule="auto"/>
+        <w:jc w:val="both"/>
+        <w:rPr>
+          <w:rFonts w:ascii="Times New Roman" w:hAnsi="Times New Roman" w:cs="Times New Roman"/>
+          <w:sz w:val="24"/>
+        </w:rPr>
+      </w:pPr>
+      <w:r>
+        <w:rPr>
+          <w:rFonts w:ascii="Times New Roman" w:hAnsi="Times New Roman" w:cs="Times New Roman"/>
+          <w:sz w:val="24"/>
+        </w:rPr>
+        <w:t>The administrator</w:t>
+      </w:r>
+      <w:r>
+        <w:rPr>
+          <w:rFonts w:ascii="Times New Roman" w:hAnsi="Times New Roman" w:cs="Times New Roman"/>
+          <w:sz w:val="24"/>
+        </w:rPr>
+        <w:t xml:space="preserve"> was </w:t>
+      </w:r>
+      <w:r>
+        <w:rPr>
+          <w:rFonts w:ascii="Times New Roman" w:hAnsi="Times New Roman" w:cs="Times New Roman"/>
+          <w:sz w:val="24"/>
+        </w:rPr>
+        <w:t xml:space="preserve">the supper user of the system. The administrator can create accounts for the tutors and the students in the case where the student’s self-registration fails. The tutors however must be registered by the administrator. Sessions, departments and courses for the system are registered by the administrator. Additionally, the administrator can also remove users from the system and reset passwords if necessary. </w:t>
+      </w:r>
+    </w:p>
+    <w:p>
+      <w:pPr>
+        <w:spacing w:line="360" w:lineRule="auto"/>
+        <w:jc w:val="both"/>
+        <w:rPr>
+          <w:rFonts w:ascii="Times New Roman" w:hAnsi="Times New Roman" w:cs="Times New Roman"/>
+          <w:sz w:val="24"/>
+        </w:rPr>
+      </w:pPr>
+      <w:r>
+        <w:rPr>
+          <w:rFonts w:ascii="Times New Roman" w:hAnsi="Times New Roman" w:cs="Times New Roman"/>
+          <w:sz w:val="24"/>
+        </w:rPr>
+        <w:t>In the question and answer forum, learners were able to post questions to the whole community to answer. The questions are mainly intended for the tutors because of their professional experience but other can also give feedback. The comments will be available for people to read upon search of similar queries. The users were not only limited to posting comments but also be able to post documents and other informational content in the forum. Content posting was regulated by tutors, they allowed valid answers and reject invalid ones.</w:t>
+      </w:r>
+    </w:p>
+    <w:p>
+      <w:pPr>
+        <w:spacing w:line="360" w:lineRule="auto"/>
+        <w:jc w:val="both"/>
+        <w:rPr>
+          <w:rFonts w:ascii="Times New Roman" w:hAnsi="Times New Roman" w:cs="Times New Roman"/>
+          <w:sz w:val="24"/>
+          <w:lang w:val="en-US"/>
+        </w:rPr>
+      </w:pPr>
+      <w:r>
+        <w:rPr>
+          <w:rFonts w:ascii="Times New Roman" w:hAnsi="Times New Roman" w:cs="Times New Roman"/>
+          <w:sz w:val="24"/>
+        </w:rPr>
+        <w:t>When a user was done with a unit, they can unroll from it and select others which they may be involved in. they still used the same account they created initially. The users were also able to log out at will and their sessions terminated.</w:t>
+      </w:r>
+    </w:p>
+    <w:p>
+      <w:pPr>
+        <w:pStyle w:val="Heading2"/>
+        <w:jc w:val="both"/>
+        <w:rPr>
+          <w:lang w:val="en-US"/>
+        </w:rPr>
+      </w:pPr>
+      <w:bookmarkStart w:id="46" w:name="_Toc528844150"/>
+      <w:r>
+        <w:rPr>
+          <w:lang w:val="en-US"/>
+        </w:rPr>
+        <w:t xml:space="preserve">Design </w:t>
+      </w:r>
+      <w:r>
+        <w:t>Diagram</w:t>
+      </w:r>
+      <w:bookmarkEnd w:id="46"/>
+    </w:p>
+    <w:p>
+      <w:pPr>
         <w:pStyle w:val="Heading3"/>
         <w:jc w:val="both"/>
       </w:pPr>
-      <w:bookmarkStart w:id="46" w:name="_Toc528844151"/>
+      <w:bookmarkStart w:id="47" w:name="_Toc528844151"/>
       <w:r>
         <w:t>Use Case Diagram</w:t>
       </w:r>
-      <w:bookmarkEnd w:id="46"/>
+      <w:bookmarkEnd w:id="47"/>
     </w:p>
     <w:p>
       <w:pPr>
@@ -11809,6 +11815,7 @@
           <w:id w:val="-1400209214"/>
           <w:citation/>
         </w:sdtPr>
+        <w:sdtEndPr/>
         <w:sdtContent>
           <w:r>
             <w:rPr>
@@ -11966,7 +11973,7 @@
           <w:rFonts w:ascii="Times New Roman" w:hAnsi="Times New Roman" w:cs="Times New Roman"/>
         </w:rPr>
       </w:pPr>
-      <w:bookmarkStart w:id="47" w:name="_Toc528566856"/>
+      <w:bookmarkStart w:id="48" w:name="_Toc528566856"/>
       <w:r>
         <w:rPr>
           <w:rFonts w:ascii="Times New Roman" w:hAnsi="Times New Roman" w:cs="Times New Roman"/>
@@ -12047,18 +12054,18 @@
         </w:rPr>
         <w:t xml:space="preserve"> Use Case Diagram</w:t>
       </w:r>
-      <w:bookmarkEnd w:id="47"/>
+      <w:bookmarkEnd w:id="48"/>
     </w:p>
     <w:p>
       <w:pPr>
         <w:pStyle w:val="Heading3"/>
         <w:jc w:val="both"/>
       </w:pPr>
-      <w:bookmarkStart w:id="48" w:name="_Toc528844152"/>
+      <w:bookmarkStart w:id="49" w:name="_Toc528844152"/>
       <w:r>
         <w:t>Entity Relationship Diagram</w:t>
       </w:r>
-      <w:bookmarkEnd w:id="48"/>
+      <w:bookmarkEnd w:id="49"/>
     </w:p>
     <w:p>
       <w:pPr>
@@ -12182,6 +12189,7 @@
           <w:id w:val="-1266919535"/>
           <w:citation/>
         </w:sdtPr>
+        <w:sdtEndPr/>
         <w:sdtContent>
           <w:r>
             <w:rPr>
@@ -12232,7 +12240,7 @@
           <w:rFonts w:ascii="Times New Roman" w:hAnsi="Times New Roman" w:cs="Times New Roman"/>
         </w:rPr>
       </w:pPr>
-      <w:bookmarkStart w:id="49" w:name="_Toc528566857"/>
+      <w:bookmarkStart w:id="50" w:name="_Toc528566857"/>
       <w:r>
         <w:rPr>
           <w:rFonts w:ascii="Times New Roman" w:hAnsi="Times New Roman" w:cs="Times New Roman"/>
@@ -12313,19 +12321,19 @@
         </w:rPr>
         <w:t xml:space="preserve"> Entity Relationship Diagram</w:t>
       </w:r>
-      <w:bookmarkEnd w:id="49"/>
+      <w:bookmarkEnd w:id="50"/>
     </w:p>
     <w:p>
       <w:pPr>
         <w:pStyle w:val="Heading3"/>
         <w:jc w:val="both"/>
       </w:pPr>
-      <w:bookmarkStart w:id="50" w:name="_Toc528844153"/>
+      <w:bookmarkStart w:id="51" w:name="_Toc528844153"/>
       <w:r>
         <w:lastRenderedPageBreak/>
         <w:t>Data Flow Diagram</w:t>
       </w:r>
-      <w:bookmarkEnd w:id="50"/>
+      <w:bookmarkEnd w:id="51"/>
     </w:p>
     <w:p>
       <w:pPr>
@@ -12445,7 +12453,7 @@
           <w:rFonts w:ascii="Times New Roman" w:hAnsi="Times New Roman" w:cs="Times New Roman"/>
         </w:rPr>
       </w:pPr>
-      <w:bookmarkStart w:id="51" w:name="_Toc528566858"/>
+      <w:bookmarkStart w:id="52" w:name="_Toc528566858"/>
       <w:r>
         <w:rPr>
           <w:rFonts w:ascii="Times New Roman" w:hAnsi="Times New Roman" w:cs="Times New Roman"/>
@@ -12526,7 +12534,7 @@
         </w:rPr>
         <w:t xml:space="preserve"> Data Flow Diagram</w:t>
       </w:r>
-      <w:bookmarkEnd w:id="51"/>
+      <w:bookmarkEnd w:id="52"/>
     </w:p>
     <w:p>
       <w:pPr>
@@ -12543,12 +12551,12 @@
         <w:pStyle w:val="Heading3"/>
         <w:jc w:val="both"/>
       </w:pPr>
-      <w:bookmarkStart w:id="52" w:name="_Toc528844154"/>
+      <w:bookmarkStart w:id="53" w:name="_Toc528844154"/>
       <w:r>
         <w:lastRenderedPageBreak/>
         <w:t>Database Schema</w:t>
       </w:r>
-      <w:bookmarkEnd w:id="52"/>
+      <w:bookmarkEnd w:id="53"/>
     </w:p>
     <w:p>
       <w:pPr>
@@ -12672,7 +12680,7 @@
           <w:rFonts w:ascii="Times New Roman" w:hAnsi="Times New Roman" w:cs="Times New Roman"/>
         </w:rPr>
       </w:pPr>
-      <w:bookmarkStart w:id="53" w:name="_Toc528566859"/>
+      <w:bookmarkStart w:id="54" w:name="_Toc528566859"/>
       <w:r>
         <w:rPr>
           <w:rFonts w:ascii="Times New Roman" w:hAnsi="Times New Roman" w:cs="Times New Roman"/>
@@ -12753,7 +12761,7 @@
         </w:rPr>
         <w:t xml:space="preserve"> Database Schema</w:t>
       </w:r>
-      <w:bookmarkEnd w:id="53"/>
+      <w:bookmarkEnd w:id="54"/>
     </w:p>
     <w:p>
       <w:pPr>
@@ -12783,32 +12791,32 @@
           <w:lang w:val="en-US"/>
         </w:rPr>
       </w:pPr>
-      <w:bookmarkStart w:id="54" w:name="_Toc528844155"/>
+      <w:bookmarkStart w:id="55" w:name="_Toc528844155"/>
       <w:r>
         <w:rPr>
           <w:lang w:val="en-US"/>
         </w:rPr>
         <w:lastRenderedPageBreak/>
         <w:t>Chapter 5: System Implementation and Testing</w:t>
-      </w:r>
-      <w:bookmarkEnd w:id="54"/>
-    </w:p>
-    <w:p>
-      <w:pPr>
-        <w:pStyle w:val="Heading2"/>
-        <w:jc w:val="both"/>
-        <w:rPr>
-          <w:lang w:val="en-US"/>
-        </w:rPr>
-      </w:pPr>
-      <w:bookmarkStart w:id="55" w:name="_Toc528844156"/>
-      <w:r>
-        <w:t>Introduction</w:t>
       </w:r>
       <w:bookmarkEnd w:id="55"/>
     </w:p>
     <w:p>
       <w:pPr>
+        <w:pStyle w:val="Heading2"/>
+        <w:jc w:val="both"/>
+        <w:rPr>
+          <w:lang w:val="en-US"/>
+        </w:rPr>
+      </w:pPr>
+      <w:bookmarkStart w:id="56" w:name="_Toc528844156"/>
+      <w:r>
+        <w:t>Introduction</w:t>
+      </w:r>
+      <w:bookmarkEnd w:id="56"/>
+    </w:p>
+    <w:p>
+      <w:pPr>
         <w:spacing w:line="360" w:lineRule="auto"/>
         <w:jc w:val="both"/>
         <w:rPr>
@@ -12834,14 +12842,14 @@
           <w:lang w:val="en-US"/>
         </w:rPr>
       </w:pPr>
-      <w:bookmarkStart w:id="56" w:name="_Toc528844157"/>
+      <w:bookmarkStart w:id="57" w:name="_Toc528844157"/>
       <w:r>
         <w:rPr>
           <w:lang w:val="en-US"/>
         </w:rPr>
         <w:t>Administrators Module</w:t>
       </w:r>
-      <w:bookmarkEnd w:id="56"/>
+      <w:bookmarkEnd w:id="57"/>
     </w:p>
     <w:p>
       <w:pPr>
@@ -12935,7 +12943,7 @@
           <w:rFonts w:ascii="Times New Roman" w:hAnsi="Times New Roman" w:cs="Times New Roman"/>
         </w:rPr>
       </w:pPr>
-      <w:bookmarkStart w:id="57" w:name="_Toc528566860"/>
+      <w:bookmarkStart w:id="58" w:name="_Toc528566860"/>
       <w:r>
         <w:rPr>
           <w:rFonts w:ascii="Times New Roman" w:hAnsi="Times New Roman" w:cs="Times New Roman"/>
@@ -13016,7 +13024,7 @@
         </w:rPr>
         <w:t xml:space="preserve"> Administrator module course creation</w:t>
       </w:r>
-      <w:bookmarkEnd w:id="57"/>
+      <w:bookmarkEnd w:id="58"/>
     </w:p>
     <w:p>
       <w:pPr>
@@ -13092,7 +13100,7 @@
           <w:rFonts w:ascii="Times New Roman" w:hAnsi="Times New Roman" w:cs="Times New Roman"/>
         </w:rPr>
       </w:pPr>
-      <w:bookmarkStart w:id="58" w:name="_Toc528566861"/>
+      <w:bookmarkStart w:id="59" w:name="_Toc528566861"/>
       <w:r>
         <w:rPr>
           <w:rFonts w:ascii="Times New Roman" w:hAnsi="Times New Roman" w:cs="Times New Roman"/>
@@ -13173,7 +13181,7 @@
         </w:rPr>
         <w:t xml:space="preserve"> Administrator Module Management of Student Records</w:t>
       </w:r>
-      <w:bookmarkEnd w:id="58"/>
+      <w:bookmarkEnd w:id="59"/>
     </w:p>
     <w:p>
       <w:pPr>
@@ -13247,7 +13255,7 @@
           <w:rFonts w:ascii="Times New Roman" w:hAnsi="Times New Roman" w:cs="Times New Roman"/>
         </w:rPr>
       </w:pPr>
-      <w:bookmarkStart w:id="59" w:name="_Toc528566862"/>
+      <w:bookmarkStart w:id="60" w:name="_Toc528566862"/>
       <w:r>
         <w:rPr>
           <w:rFonts w:ascii="Times New Roman" w:hAnsi="Times New Roman" w:cs="Times New Roman"/>
@@ -13328,7 +13336,7 @@
         </w:rPr>
         <w:t xml:space="preserve"> Administrator Module Department Creation</w:t>
       </w:r>
-      <w:bookmarkEnd w:id="59"/>
+      <w:bookmarkEnd w:id="60"/>
     </w:p>
     <w:p>
       <w:pPr>
@@ -13338,14 +13346,14 @@
           <w:lang w:val="en-US"/>
         </w:rPr>
       </w:pPr>
-      <w:bookmarkStart w:id="60" w:name="_Toc528844158"/>
+      <w:bookmarkStart w:id="61" w:name="_Toc528844158"/>
       <w:r>
         <w:rPr>
           <w:lang w:val="en-US"/>
         </w:rPr>
         <w:t>Tutors Module</w:t>
       </w:r>
-      <w:bookmarkEnd w:id="60"/>
+      <w:bookmarkEnd w:id="61"/>
     </w:p>
     <w:p>
       <w:pPr>
@@ -13440,7 +13448,7 @@
           <w:rFonts w:ascii="Times New Roman" w:hAnsi="Times New Roman" w:cs="Times New Roman"/>
         </w:rPr>
       </w:pPr>
-      <w:bookmarkStart w:id="61" w:name="_Toc528566863"/>
+      <w:bookmarkStart w:id="62" w:name="_Toc528566863"/>
       <w:r>
         <w:rPr>
           <w:rFonts w:ascii="Times New Roman" w:hAnsi="Times New Roman" w:cs="Times New Roman"/>
@@ -13521,7 +13529,7 @@
         </w:rPr>
         <w:t xml:space="preserve"> Tutors Module Student Registration</w:t>
       </w:r>
-      <w:bookmarkEnd w:id="61"/>
+      <w:bookmarkEnd w:id="62"/>
     </w:p>
     <w:p>
       <w:pPr>
@@ -13531,14 +13539,14 @@
           <w:lang w:val="en-US"/>
         </w:rPr>
       </w:pPr>
-      <w:bookmarkStart w:id="62" w:name="_Toc528844159"/>
+      <w:bookmarkStart w:id="63" w:name="_Toc528844159"/>
       <w:r>
         <w:rPr>
           <w:lang w:val="en-US"/>
         </w:rPr>
         <w:t>Students Module</w:t>
       </w:r>
-      <w:bookmarkEnd w:id="62"/>
+      <w:bookmarkEnd w:id="63"/>
     </w:p>
     <w:p>
       <w:pPr>
@@ -13633,7 +13641,7 @@
           <w:rFonts w:ascii="Times New Roman" w:hAnsi="Times New Roman" w:cs="Times New Roman"/>
         </w:rPr>
       </w:pPr>
-      <w:bookmarkStart w:id="63" w:name="_Toc528566864"/>
+      <w:bookmarkStart w:id="64" w:name="_Toc528566864"/>
       <w:r>
         <w:rPr>
           <w:rFonts w:ascii="Times New Roman" w:hAnsi="Times New Roman" w:cs="Times New Roman"/>
@@ -13714,7 +13722,7 @@
         </w:rPr>
         <w:t xml:space="preserve"> Student Module Profile Management</w:t>
       </w:r>
-      <w:bookmarkEnd w:id="63"/>
+      <w:bookmarkEnd w:id="64"/>
     </w:p>
     <w:p>
       <w:pPr>
@@ -13724,11 +13732,11 @@
           <w:lang w:val="en-US"/>
         </w:rPr>
       </w:pPr>
-      <w:bookmarkStart w:id="64" w:name="_Toc528844160"/>
+      <w:bookmarkStart w:id="65" w:name="_Toc528844160"/>
       <w:r>
         <w:t>Forum</w:t>
       </w:r>
-      <w:bookmarkEnd w:id="64"/>
+      <w:bookmarkEnd w:id="65"/>
     </w:p>
     <w:p>
       <w:pPr>
@@ -13911,69 +13919,30 @@
           <w:lang w:val="en-US"/>
         </w:rPr>
       </w:pPr>
-      <w:bookmarkStart w:id="65" w:name="_Toc528844161"/>
+      <w:bookmarkStart w:id="66" w:name="_Toc528844161"/>
       <w:r>
         <w:rPr>
           <w:lang w:val="en-US"/>
         </w:rPr>
         <w:lastRenderedPageBreak/>
         <w:t>Chapter 6: Conclusion, Recommendations and Future Works</w:t>
-      </w:r>
-      <w:bookmarkEnd w:id="65"/>
-    </w:p>
-    <w:p>
-      <w:pPr>
-        <w:pStyle w:val="Heading2"/>
-        <w:jc w:val="both"/>
-        <w:rPr>
-          <w:lang w:val="en-US"/>
-        </w:rPr>
-      </w:pPr>
-      <w:bookmarkStart w:id="66" w:name="_Toc528844162"/>
-      <w:r>
-        <w:rPr>
-          <w:lang w:val="en-US"/>
-        </w:rPr>
-        <w:t>Introduction</w:t>
       </w:r>
       <w:bookmarkEnd w:id="66"/>
     </w:p>
     <w:p>
       <w:pPr>
-        <w:spacing w:line="360" w:lineRule="auto"/>
-        <w:jc w:val="both"/>
-        <w:rPr>
-          <w:rFonts w:ascii="Times New Roman" w:hAnsi="Times New Roman" w:cs="Times New Roman"/>
-          <w:sz w:val="24"/>
-          <w:lang w:val="en-US"/>
-        </w:rPr>
-      </w:pPr>
-      <w:r>
-        <w:rPr>
-          <w:rFonts w:ascii="Times New Roman" w:hAnsi="Times New Roman" w:cs="Times New Roman"/>
-          <w:sz w:val="24"/>
-          <w:lang w:val="en-US"/>
-        </w:rPr>
-        <w:t>The research and development of the learning forum was to make a better, faster and efficient way for students to get learning materials and information more quickly and even further, interact with their tutors in a platform designed specifically for this purpose. The issues of delayed or no response, lack of funds to purchase learning materials, and time wasting in reading documents with a general scope of topics were addressed.</w:t>
-      </w:r>
-    </w:p>
-    <w:p>
-      <w:pPr>
         <w:pStyle w:val="Heading2"/>
         <w:jc w:val="both"/>
         <w:rPr>
           <w:lang w:val="en-US"/>
         </w:rPr>
       </w:pPr>
-      <w:bookmarkStart w:id="67" w:name="_Toc528844163"/>
-      <w:r>
-        <w:t>Conclusions</w:t>
-      </w:r>
+      <w:bookmarkStart w:id="67" w:name="_Toc528844162"/>
       <w:r>
         <w:rPr>
           <w:lang w:val="en-US"/>
         </w:rPr>
-        <w:t xml:space="preserve"> (based on objectives)</w:t>
+        <w:t>Introduction</w:t>
       </w:r>
       <w:bookmarkEnd w:id="67"/>
     </w:p>
@@ -13993,19 +13962,58 @@
           <w:sz w:val="24"/>
           <w:lang w:val="en-US"/>
         </w:rPr>
-        <w:t>The challenges faced by learners while acquiring information and knowledge for studies include lack on funds to purchase learning materials,</w:t>
+        <w:t>The research and development of the learning forum was to make a better, faster and efficient way for students to get learning materials and information more quickly and even further, interact with their tutors in a platform designed specifically for this purpose. The issues of delayed or no response, lack of funds to purchase learning materials, and time wasting in reading documents with a general scope of topics were addressed.</w:t>
       </w:r>
     </w:p>
     <w:p>
       <w:pPr>
         <w:pStyle w:val="Heading2"/>
         <w:jc w:val="both"/>
-      </w:pPr>
-      <w:bookmarkStart w:id="68" w:name="_Toc528844164"/>
+        <w:rPr>
+          <w:lang w:val="en-US"/>
+        </w:rPr>
+      </w:pPr>
+      <w:bookmarkStart w:id="68" w:name="_Toc528844163"/>
+      <w:r>
+        <w:t>Conclusions</w:t>
+      </w:r>
+      <w:r>
+        <w:rPr>
+          <w:lang w:val="en-US"/>
+        </w:rPr>
+        <w:t xml:space="preserve"> (based on objectives)</w:t>
+      </w:r>
+      <w:bookmarkEnd w:id="68"/>
+    </w:p>
+    <w:p>
+      <w:pPr>
+        <w:spacing w:line="360" w:lineRule="auto"/>
+        <w:jc w:val="both"/>
+        <w:rPr>
+          <w:rFonts w:ascii="Times New Roman" w:hAnsi="Times New Roman" w:cs="Times New Roman"/>
+          <w:sz w:val="24"/>
+          <w:lang w:val="en-US"/>
+        </w:rPr>
+      </w:pPr>
+      <w:r>
+        <w:rPr>
+          <w:rFonts w:ascii="Times New Roman" w:hAnsi="Times New Roman" w:cs="Times New Roman"/>
+          <w:sz w:val="24"/>
+          <w:lang w:val="en-US"/>
+        </w:rPr>
+        <w:t>The challenges faced by learners while acquiring information and knowledge for studies include lack on funds to purchase learning materials,</w:t>
+      </w:r>
+    </w:p>
+    <w:p>
+      <w:pPr>
+        <w:pStyle w:val="Heading2"/>
+        <w:jc w:val="both"/>
+      </w:pPr>
+      <w:bookmarkStart w:id="69" w:name="_Toc528844164"/>
       <w:r>
         <w:t>Recommendations</w:t>
       </w:r>
-      <w:bookmarkEnd w:id="68"/>
+      <w:bookmarkEnd w:id="69"/>
     </w:p>
     <w:p>
       <w:pPr>
@@ -14182,8 +14190,6 @@
           <w:sz w:val="24"/>
         </w:rPr>
       </w:pPr>
-      <w:bookmarkStart w:id="69" w:name="_GoBack"/>
-      <w:bookmarkEnd w:id="69"/>
     </w:p>
     <w:p>
       <w:pPr>
@@ -14278,6 +14284,7 @@
         <w:id w:val="-573587230"/>
         <w:bibliography/>
       </w:sdtPr>
+      <w:sdtEndPr/>
       <w:sdtContent>
         <w:p>
           <w:pPr>
@@ -14428,21 +14435,7 @@
             <w:rPr>
               <w:rFonts w:cs="Times New Roman"/>
             </w:rPr>
-            <w:t xml:space="preserve">Beynon-Davies, P., Carne, C., Mackay, H., &amp; </w:t>
-          </w:r>
-          <w:proofErr w:type="spellStart"/>
-          <w:r>
-            <w:rPr>
-              <w:rFonts w:cs="Times New Roman"/>
-            </w:rPr>
-            <w:t>Tudhope</w:t>
-          </w:r>
-          <w:proofErr w:type="spellEnd"/>
-          <w:r>
-            <w:rPr>
-              <w:rFonts w:cs="Times New Roman"/>
-            </w:rPr>
-            <w:t xml:space="preserve">, D. (1999). Rapid application development (RAD): an empirical review. </w:t>
+            <w:t xml:space="preserve">Beynon-Davies, P., Carne, C., Mackay, H., &amp; Tudhope, D. (1999). Rapid application development (RAD): an empirical review. </w:t>
           </w:r>
           <w:r>
             <w:rPr>
@@ -14484,21 +14477,7 @@
             <w:rPr>
               <w:rFonts w:cs="Times New Roman"/>
             </w:rPr>
-            <w:t>Kenya Education &gt; Secondary education Facts &amp; Stats. (</w:t>
-          </w:r>
-          <w:proofErr w:type="spellStart"/>
-          <w:r>
-            <w:rPr>
-              <w:rFonts w:cs="Times New Roman"/>
-            </w:rPr>
-            <w:t>n.d.</w:t>
-          </w:r>
-          <w:proofErr w:type="spellEnd"/>
-          <w:r>
-            <w:rPr>
-              <w:rFonts w:cs="Times New Roman"/>
-            </w:rPr>
-            <w:t>). Retrieved October 28, 2018, from http://www.nationmaster.com/country-info/profiles/Kenya/Education/Secondary-education</w:t>
+            <w:t>Kenya Education &gt; Secondary education Facts &amp; Stats. (n.d.). Retrieved October 28, 2018, from http://www.nationmaster.com/country-info/profiles/Kenya/Education/Secondary-education</w:t>
           </w:r>
         </w:p>
         <w:p>
@@ -14512,21 +14491,7 @@
             <w:rPr>
               <w:rFonts w:cs="Times New Roman"/>
             </w:rPr>
-            <w:t>Statistics | Kenya | UNICEF. (</w:t>
-          </w:r>
-          <w:proofErr w:type="spellStart"/>
-          <w:r>
-            <w:rPr>
-              <w:rFonts w:cs="Times New Roman"/>
-            </w:rPr>
-            <w:t>n.d.</w:t>
-          </w:r>
-          <w:proofErr w:type="spellEnd"/>
-          <w:r>
-            <w:rPr>
-              <w:rFonts w:cs="Times New Roman"/>
-            </w:rPr>
-            <w:t>). Retrieved October 28, 2018, from https://www.unicef.org/infobycountry/kenya_statistics.html</w:t>
+            <w:t>Statistics | Kenya | UNICEF. (n.d.). Retrieved October 28, 2018, from https://www.unicef.org/infobycountry/kenya_statistics.html</w:t>
           </w:r>
         </w:p>
         <w:p>
@@ -14540,21 +14505,7 @@
             <w:rPr>
               <w:rFonts w:cs="Times New Roman"/>
             </w:rPr>
-            <w:t xml:space="preserve">Zhang, D., &amp; </w:t>
-          </w:r>
-          <w:proofErr w:type="spellStart"/>
-          <w:r>
-            <w:rPr>
-              <w:rFonts w:cs="Times New Roman"/>
-            </w:rPr>
-            <w:t>Nunamaker</w:t>
-          </w:r>
-          <w:proofErr w:type="spellEnd"/>
-          <w:r>
-            <w:rPr>
-              <w:rFonts w:cs="Times New Roman"/>
-            </w:rPr>
-            <w:t xml:space="preserve">, J. F. (2003). Powering E-Learning In the New Millennium: An Overview of E-Learning and Enabling Technology. </w:t>
+            <w:t xml:space="preserve">Zhang, D., &amp; Nunamaker, J. F. (2003). Powering E-Learning In the New Millennium: An Overview of E-Learning and Enabling Technology. </w:t>
           </w:r>
           <w:r>
             <w:rPr>
@@ -14892,7 +14843,7 @@
           <w:rPr>
             <w:noProof/>
           </w:rPr>
-          <w:t>16</w:t>
+          <w:t>17</w:t>
         </w:r>
         <w:r>
           <w:rPr>
@@ -21453,39 +21404,39 @@
     </dgm:pt>
   </dgm:ptLst>
   <dgm:cxnLst>
-    <dgm:cxn modelId="{450DB0FD-0241-4A22-97A2-38D26F972362}" type="presOf" srcId="{67D70393-ECE1-4CD6-B619-D490785A4433}" destId="{E3065024-04BB-476D-A29B-04B98180B1E4}" srcOrd="0" destOrd="0" presId="urn:microsoft.com/office/officeart/2005/8/layout/StepDownProcess"/>
+    <dgm:cxn modelId="{877C989F-2CF3-435F-A8F8-AD334DAF2498}" type="presOf" srcId="{88AAE60D-A607-45E2-A0E8-F4606B6BD631}" destId="{A4D3726B-BF97-4950-88A5-373F3C341F10}" srcOrd="0" destOrd="0" presId="urn:microsoft.com/office/officeart/2005/8/layout/StepDownProcess"/>
+    <dgm:cxn modelId="{DE12E8CC-7927-4CA8-952C-F1DC3DF5951B}" type="presOf" srcId="{C1B4BF3F-7794-4645-8968-E27268DADAFF}" destId="{F91984EE-72D6-4036-A4FB-FF94A2D5F12B}" srcOrd="0" destOrd="0" presId="urn:microsoft.com/office/officeart/2005/8/layout/StepDownProcess"/>
+    <dgm:cxn modelId="{8C14591F-9DD0-4EAF-A6EF-98B1CA6A8A29}" type="presOf" srcId="{2869B039-781C-41FA-8C44-F75E77DBCE1E}" destId="{F400FAF0-3315-452D-88F0-B22E3930524F}" srcOrd="0" destOrd="0" presId="urn:microsoft.com/office/officeart/2005/8/layout/StepDownProcess"/>
+    <dgm:cxn modelId="{D7BBB79E-ECB0-48F1-8ED0-B6011E51C42D}" srcId="{2869B039-781C-41FA-8C44-F75E77DBCE1E}" destId="{B7F8881C-6EAF-44D0-8BE8-5D49FF017C74}" srcOrd="3" destOrd="0" parTransId="{3232AD52-51C5-4E2C-B771-9D3947934A97}" sibTransId="{EC77C479-36B6-4D62-A505-C607BB215CFF}"/>
     <dgm:cxn modelId="{ECD2AA4F-C004-4346-A069-306D18A35C8F}" srcId="{2869B039-781C-41FA-8C44-F75E77DBCE1E}" destId="{67D70393-ECE1-4CD6-B619-D490785A4433}" srcOrd="2" destOrd="0" parTransId="{82715769-B8CD-480A-A605-205EBDBD4F1F}" sibTransId="{52133FA9-49D8-424C-B9A4-DE629AE3621B}"/>
-    <dgm:cxn modelId="{D7BBB79E-ECB0-48F1-8ED0-B6011E51C42D}" srcId="{2869B039-781C-41FA-8C44-F75E77DBCE1E}" destId="{B7F8881C-6EAF-44D0-8BE8-5D49FF017C74}" srcOrd="3" destOrd="0" parTransId="{3232AD52-51C5-4E2C-B771-9D3947934A97}" sibTransId="{EC77C479-36B6-4D62-A505-C607BB215CFF}"/>
     <dgm:cxn modelId="{A372196A-DFC1-4259-9095-7C6092876CF9}" srcId="{2869B039-781C-41FA-8C44-F75E77DBCE1E}" destId="{C1B4BF3F-7794-4645-8968-E27268DADAFF}" srcOrd="1" destOrd="0" parTransId="{1F02F828-A507-42B2-A3E1-3F8032D8F1CC}" sibTransId="{F1407BDB-50EF-4E02-9529-F2AD448B4D47}"/>
-    <dgm:cxn modelId="{2EFA87B4-C96B-4B8C-9F8B-65285631838C}" type="presOf" srcId="{B7F8881C-6EAF-44D0-8BE8-5D49FF017C74}" destId="{336933F6-9318-4358-B5F6-D221FD3CE430}" srcOrd="0" destOrd="0" presId="urn:microsoft.com/office/officeart/2005/8/layout/StepDownProcess"/>
-    <dgm:cxn modelId="{445792DB-C850-4DDA-8862-D0537085C926}" type="presOf" srcId="{2869B039-781C-41FA-8C44-F75E77DBCE1E}" destId="{F400FAF0-3315-452D-88F0-B22E3930524F}" srcOrd="0" destOrd="0" presId="urn:microsoft.com/office/officeart/2005/8/layout/StepDownProcess"/>
-    <dgm:cxn modelId="{BFFF91E5-2E41-4CC3-85FC-6CA7648D2DB1}" type="presOf" srcId="{C1B4BF3F-7794-4645-8968-E27268DADAFF}" destId="{F91984EE-72D6-4036-A4FB-FF94A2D5F12B}" srcOrd="0" destOrd="0" presId="urn:microsoft.com/office/officeart/2005/8/layout/StepDownProcess"/>
+    <dgm:cxn modelId="{C926A2D8-349A-4CEA-B394-CB7E0F330569}" type="presOf" srcId="{67D70393-ECE1-4CD6-B619-D490785A4433}" destId="{E3065024-04BB-476D-A29B-04B98180B1E4}" srcOrd="0" destOrd="0" presId="urn:microsoft.com/office/officeart/2005/8/layout/StepDownProcess"/>
     <dgm:cxn modelId="{F18005AC-D8C9-49A8-A265-4C4D243622CA}" srcId="{2869B039-781C-41FA-8C44-F75E77DBCE1E}" destId="{99C30C2A-71E9-477A-A4BD-2BC12627ECA5}" srcOrd="4" destOrd="0" parTransId="{B25172E0-549A-436A-8C2D-C5F7289A2146}" sibTransId="{C93B3141-E9C7-4E88-90E2-012B55C3D0F6}"/>
-    <dgm:cxn modelId="{4EB7DB98-E9DB-443B-996A-FA82B5F979D8}" type="presOf" srcId="{99C30C2A-71E9-477A-A4BD-2BC12627ECA5}" destId="{BE66D9A4-5C04-4D74-8330-F9224044D0BE}" srcOrd="0" destOrd="0" presId="urn:microsoft.com/office/officeart/2005/8/layout/StepDownProcess"/>
-    <dgm:cxn modelId="{58A1548A-7AE3-4C0E-AF10-405E75A87BF1}" type="presOf" srcId="{88AAE60D-A607-45E2-A0E8-F4606B6BD631}" destId="{A4D3726B-BF97-4950-88A5-373F3C341F10}" srcOrd="0" destOrd="0" presId="urn:microsoft.com/office/officeart/2005/8/layout/StepDownProcess"/>
+    <dgm:cxn modelId="{684A3AAF-E409-4D9C-B018-26A41A4204A6}" type="presOf" srcId="{B7F8881C-6EAF-44D0-8BE8-5D49FF017C74}" destId="{336933F6-9318-4358-B5F6-D221FD3CE430}" srcOrd="0" destOrd="0" presId="urn:microsoft.com/office/officeart/2005/8/layout/StepDownProcess"/>
     <dgm:cxn modelId="{CEF45BF9-183F-4BA0-A157-B7A67417D2B5}" srcId="{2869B039-781C-41FA-8C44-F75E77DBCE1E}" destId="{88AAE60D-A607-45E2-A0E8-F4606B6BD631}" srcOrd="0" destOrd="0" parTransId="{0FDBE103-87BC-4084-AFE4-C409C7071833}" sibTransId="{93AD02F7-08A7-4150-BE7F-B6DD958681E2}"/>
-    <dgm:cxn modelId="{913FFE5C-960A-47B6-8140-2BC1AF1F5A06}" type="presParOf" srcId="{F400FAF0-3315-452D-88F0-B22E3930524F}" destId="{EC55CC2F-DB34-47A7-B331-B16353ADC9CC}" srcOrd="0" destOrd="0" presId="urn:microsoft.com/office/officeart/2005/8/layout/StepDownProcess"/>
-    <dgm:cxn modelId="{6B6FF3E8-F846-4D18-ABCA-8817EC3D149B}" type="presParOf" srcId="{EC55CC2F-DB34-47A7-B331-B16353ADC9CC}" destId="{B39E6621-D9EC-4847-9B9C-A8B9B5898FC7}" srcOrd="0" destOrd="0" presId="urn:microsoft.com/office/officeart/2005/8/layout/StepDownProcess"/>
-    <dgm:cxn modelId="{7C056BB7-5FE7-4AD4-A032-3237E4DA9182}" type="presParOf" srcId="{EC55CC2F-DB34-47A7-B331-B16353ADC9CC}" destId="{A4D3726B-BF97-4950-88A5-373F3C341F10}" srcOrd="1" destOrd="0" presId="urn:microsoft.com/office/officeart/2005/8/layout/StepDownProcess"/>
-    <dgm:cxn modelId="{0ADFFEFF-D9A0-4099-B401-3A8C50287985}" type="presParOf" srcId="{EC55CC2F-DB34-47A7-B331-B16353ADC9CC}" destId="{2FC2B42C-3D85-4FAC-B081-9A2D7B1EFDEA}" srcOrd="2" destOrd="0" presId="urn:microsoft.com/office/officeart/2005/8/layout/StepDownProcess"/>
-    <dgm:cxn modelId="{FE0D5D78-9341-422B-A1B7-3178D402A788}" type="presParOf" srcId="{F400FAF0-3315-452D-88F0-B22E3930524F}" destId="{FF5CA129-951B-411C-B56F-E2E034D21D2D}" srcOrd="1" destOrd="0" presId="urn:microsoft.com/office/officeart/2005/8/layout/StepDownProcess"/>
-    <dgm:cxn modelId="{18A21011-EFD1-45E2-8A75-74B9C3D5917A}" type="presParOf" srcId="{F400FAF0-3315-452D-88F0-B22E3930524F}" destId="{FCF525C0-9510-496E-B22E-A7274FADC749}" srcOrd="2" destOrd="0" presId="urn:microsoft.com/office/officeart/2005/8/layout/StepDownProcess"/>
-    <dgm:cxn modelId="{C1B64F79-90FE-487D-AEAC-89FCE5479A43}" type="presParOf" srcId="{FCF525C0-9510-496E-B22E-A7274FADC749}" destId="{55ABA8DA-9A08-4821-9E7C-C17D985DA656}" srcOrd="0" destOrd="0" presId="urn:microsoft.com/office/officeart/2005/8/layout/StepDownProcess"/>
-    <dgm:cxn modelId="{523CADB9-824A-4199-BA67-936E68BEF3D0}" type="presParOf" srcId="{FCF525C0-9510-496E-B22E-A7274FADC749}" destId="{F91984EE-72D6-4036-A4FB-FF94A2D5F12B}" srcOrd="1" destOrd="0" presId="urn:microsoft.com/office/officeart/2005/8/layout/StepDownProcess"/>
-    <dgm:cxn modelId="{5C72C1EC-353E-4535-BA77-7F4B79F1FB65}" type="presParOf" srcId="{FCF525C0-9510-496E-B22E-A7274FADC749}" destId="{A11CC171-FD2E-404D-AB85-7DFE548DF3E7}" srcOrd="2" destOrd="0" presId="urn:microsoft.com/office/officeart/2005/8/layout/StepDownProcess"/>
-    <dgm:cxn modelId="{1E9DEA07-B6AA-4FBE-A21D-A862C198E90A}" type="presParOf" srcId="{F400FAF0-3315-452D-88F0-B22E3930524F}" destId="{B655D52B-EC3A-4359-9D52-F305793F83BF}" srcOrd="3" destOrd="0" presId="urn:microsoft.com/office/officeart/2005/8/layout/StepDownProcess"/>
-    <dgm:cxn modelId="{B0794EE0-2FA4-4E34-8588-A3168E243BC0}" type="presParOf" srcId="{F400FAF0-3315-452D-88F0-B22E3930524F}" destId="{E7E00BE8-7483-4F84-B031-910F0F61AE3F}" srcOrd="4" destOrd="0" presId="urn:microsoft.com/office/officeart/2005/8/layout/StepDownProcess"/>
-    <dgm:cxn modelId="{616D3C14-3638-4387-84A9-E58C5B25F347}" type="presParOf" srcId="{E7E00BE8-7483-4F84-B031-910F0F61AE3F}" destId="{EE6E7BF8-595C-442B-A2C3-52AE24B461EA}" srcOrd="0" destOrd="0" presId="urn:microsoft.com/office/officeart/2005/8/layout/StepDownProcess"/>
-    <dgm:cxn modelId="{D79CDCCE-D932-465B-996E-06C3FBC6AA53}" type="presParOf" srcId="{E7E00BE8-7483-4F84-B031-910F0F61AE3F}" destId="{E3065024-04BB-476D-A29B-04B98180B1E4}" srcOrd="1" destOrd="0" presId="urn:microsoft.com/office/officeart/2005/8/layout/StepDownProcess"/>
-    <dgm:cxn modelId="{53D2CD41-4377-48AE-8AF8-CBF3FD2FAD48}" type="presParOf" srcId="{E7E00BE8-7483-4F84-B031-910F0F61AE3F}" destId="{79A625C5-FE2E-488A-B160-81EE94C045E9}" srcOrd="2" destOrd="0" presId="urn:microsoft.com/office/officeart/2005/8/layout/StepDownProcess"/>
-    <dgm:cxn modelId="{8B855A51-5933-4173-9CD2-8BC97C46C692}" type="presParOf" srcId="{F400FAF0-3315-452D-88F0-B22E3930524F}" destId="{F76D4AE7-4E20-46ED-A66F-0F616EE11A06}" srcOrd="5" destOrd="0" presId="urn:microsoft.com/office/officeart/2005/8/layout/StepDownProcess"/>
-    <dgm:cxn modelId="{ECB96A68-5C2F-4815-8617-748FAF5F2506}" type="presParOf" srcId="{F400FAF0-3315-452D-88F0-B22E3930524F}" destId="{ED44A1DF-3182-4F91-B57F-90A05732B9F8}" srcOrd="6" destOrd="0" presId="urn:microsoft.com/office/officeart/2005/8/layout/StepDownProcess"/>
-    <dgm:cxn modelId="{24A28426-8D77-4015-BA26-4788F6B90CD9}" type="presParOf" srcId="{ED44A1DF-3182-4F91-B57F-90A05732B9F8}" destId="{E2AF2DAD-BEC1-4495-8EEF-D1A4E1EEC98B}" srcOrd="0" destOrd="0" presId="urn:microsoft.com/office/officeart/2005/8/layout/StepDownProcess"/>
-    <dgm:cxn modelId="{774072F1-709F-4FB4-B58A-FF6ADED1F081}" type="presParOf" srcId="{ED44A1DF-3182-4F91-B57F-90A05732B9F8}" destId="{336933F6-9318-4358-B5F6-D221FD3CE430}" srcOrd="1" destOrd="0" presId="urn:microsoft.com/office/officeart/2005/8/layout/StepDownProcess"/>
-    <dgm:cxn modelId="{54991F47-BADF-492D-86D9-07F88511E0C2}" type="presParOf" srcId="{ED44A1DF-3182-4F91-B57F-90A05732B9F8}" destId="{088766E8-41B1-44A5-8553-28874777C76B}" srcOrd="2" destOrd="0" presId="urn:microsoft.com/office/officeart/2005/8/layout/StepDownProcess"/>
-    <dgm:cxn modelId="{212173EF-6AE6-4A98-A5B1-3B13F6145847}" type="presParOf" srcId="{F400FAF0-3315-452D-88F0-B22E3930524F}" destId="{80B52CFA-D970-4287-BA20-06C310DF8CC2}" srcOrd="7" destOrd="0" presId="urn:microsoft.com/office/officeart/2005/8/layout/StepDownProcess"/>
-    <dgm:cxn modelId="{D0BEC82F-079F-421D-93BC-9A5FD642D6C4}" type="presParOf" srcId="{F400FAF0-3315-452D-88F0-B22E3930524F}" destId="{454328FF-4B12-4E05-A16A-ECD328D8AC7B}" srcOrd="8" destOrd="0" presId="urn:microsoft.com/office/officeart/2005/8/layout/StepDownProcess"/>
-    <dgm:cxn modelId="{A7BF22F2-6341-40B4-BEFB-C12DBF8616D8}" type="presParOf" srcId="{454328FF-4B12-4E05-A16A-ECD328D8AC7B}" destId="{BE66D9A4-5C04-4D74-8330-F9224044D0BE}" srcOrd="0" destOrd="0" presId="urn:microsoft.com/office/officeart/2005/8/layout/StepDownProcess"/>
+    <dgm:cxn modelId="{829AEFFE-E83C-4335-9289-57A4E940FEE3}" type="presOf" srcId="{99C30C2A-71E9-477A-A4BD-2BC12627ECA5}" destId="{BE66D9A4-5C04-4D74-8330-F9224044D0BE}" srcOrd="0" destOrd="0" presId="urn:microsoft.com/office/officeart/2005/8/layout/StepDownProcess"/>
+    <dgm:cxn modelId="{890E32C1-E294-4EB4-9CCF-E8BF5BD09209}" type="presParOf" srcId="{F400FAF0-3315-452D-88F0-B22E3930524F}" destId="{EC55CC2F-DB34-47A7-B331-B16353ADC9CC}" srcOrd="0" destOrd="0" presId="urn:microsoft.com/office/officeart/2005/8/layout/StepDownProcess"/>
+    <dgm:cxn modelId="{AD4D62CD-0AC5-4643-A20F-F5D7EE7D5B9F}" type="presParOf" srcId="{EC55CC2F-DB34-47A7-B331-B16353ADC9CC}" destId="{B39E6621-D9EC-4847-9B9C-A8B9B5898FC7}" srcOrd="0" destOrd="0" presId="urn:microsoft.com/office/officeart/2005/8/layout/StepDownProcess"/>
+    <dgm:cxn modelId="{ABFB0132-2190-4169-8BE1-DE2381089815}" type="presParOf" srcId="{EC55CC2F-DB34-47A7-B331-B16353ADC9CC}" destId="{A4D3726B-BF97-4950-88A5-373F3C341F10}" srcOrd="1" destOrd="0" presId="urn:microsoft.com/office/officeart/2005/8/layout/StepDownProcess"/>
+    <dgm:cxn modelId="{F5E2B54C-5F7F-4F75-BEA2-A649AB09C487}" type="presParOf" srcId="{EC55CC2F-DB34-47A7-B331-B16353ADC9CC}" destId="{2FC2B42C-3D85-4FAC-B081-9A2D7B1EFDEA}" srcOrd="2" destOrd="0" presId="urn:microsoft.com/office/officeart/2005/8/layout/StepDownProcess"/>
+    <dgm:cxn modelId="{F604C730-047E-42D4-8B04-F2D52DB3F9E5}" type="presParOf" srcId="{F400FAF0-3315-452D-88F0-B22E3930524F}" destId="{FF5CA129-951B-411C-B56F-E2E034D21D2D}" srcOrd="1" destOrd="0" presId="urn:microsoft.com/office/officeart/2005/8/layout/StepDownProcess"/>
+    <dgm:cxn modelId="{89CB2871-DEDC-4B07-8362-974C9EF879AC}" type="presParOf" srcId="{F400FAF0-3315-452D-88F0-B22E3930524F}" destId="{FCF525C0-9510-496E-B22E-A7274FADC749}" srcOrd="2" destOrd="0" presId="urn:microsoft.com/office/officeart/2005/8/layout/StepDownProcess"/>
+    <dgm:cxn modelId="{2078AA8C-D723-4748-ABBC-7EE2A4BD7221}" type="presParOf" srcId="{FCF525C0-9510-496E-B22E-A7274FADC749}" destId="{55ABA8DA-9A08-4821-9E7C-C17D985DA656}" srcOrd="0" destOrd="0" presId="urn:microsoft.com/office/officeart/2005/8/layout/StepDownProcess"/>
+    <dgm:cxn modelId="{53BDA414-5FB0-45A3-9D90-018CCED304A6}" type="presParOf" srcId="{FCF525C0-9510-496E-B22E-A7274FADC749}" destId="{F91984EE-72D6-4036-A4FB-FF94A2D5F12B}" srcOrd="1" destOrd="0" presId="urn:microsoft.com/office/officeart/2005/8/layout/StepDownProcess"/>
+    <dgm:cxn modelId="{120B1DDD-48AA-47F6-976F-96E4B3F22FF4}" type="presParOf" srcId="{FCF525C0-9510-496E-B22E-A7274FADC749}" destId="{A11CC171-FD2E-404D-AB85-7DFE548DF3E7}" srcOrd="2" destOrd="0" presId="urn:microsoft.com/office/officeart/2005/8/layout/StepDownProcess"/>
+    <dgm:cxn modelId="{4AAD54AA-D796-4C17-91BE-1ABEAA1D7E92}" type="presParOf" srcId="{F400FAF0-3315-452D-88F0-B22E3930524F}" destId="{B655D52B-EC3A-4359-9D52-F305793F83BF}" srcOrd="3" destOrd="0" presId="urn:microsoft.com/office/officeart/2005/8/layout/StepDownProcess"/>
+    <dgm:cxn modelId="{E69E08E0-E5A5-4B0F-B734-797063060ABE}" type="presParOf" srcId="{F400FAF0-3315-452D-88F0-B22E3930524F}" destId="{E7E00BE8-7483-4F84-B031-910F0F61AE3F}" srcOrd="4" destOrd="0" presId="urn:microsoft.com/office/officeart/2005/8/layout/StepDownProcess"/>
+    <dgm:cxn modelId="{6729A145-138A-408D-BEAF-CF28A90E2DA3}" type="presParOf" srcId="{E7E00BE8-7483-4F84-B031-910F0F61AE3F}" destId="{EE6E7BF8-595C-442B-A2C3-52AE24B461EA}" srcOrd="0" destOrd="0" presId="urn:microsoft.com/office/officeart/2005/8/layout/StepDownProcess"/>
+    <dgm:cxn modelId="{1736D533-39FE-4229-9EC6-3EFFED740908}" type="presParOf" srcId="{E7E00BE8-7483-4F84-B031-910F0F61AE3F}" destId="{E3065024-04BB-476D-A29B-04B98180B1E4}" srcOrd="1" destOrd="0" presId="urn:microsoft.com/office/officeart/2005/8/layout/StepDownProcess"/>
+    <dgm:cxn modelId="{4A23478F-F760-4939-AAFA-57D1EB178D8F}" type="presParOf" srcId="{E7E00BE8-7483-4F84-B031-910F0F61AE3F}" destId="{79A625C5-FE2E-488A-B160-81EE94C045E9}" srcOrd="2" destOrd="0" presId="urn:microsoft.com/office/officeart/2005/8/layout/StepDownProcess"/>
+    <dgm:cxn modelId="{AF57F064-3534-41A7-BE10-49DAADDDA88E}" type="presParOf" srcId="{F400FAF0-3315-452D-88F0-B22E3930524F}" destId="{F76D4AE7-4E20-46ED-A66F-0F616EE11A06}" srcOrd="5" destOrd="0" presId="urn:microsoft.com/office/officeart/2005/8/layout/StepDownProcess"/>
+    <dgm:cxn modelId="{66FB53CB-8B92-42BD-9EB6-561433610AC0}" type="presParOf" srcId="{F400FAF0-3315-452D-88F0-B22E3930524F}" destId="{ED44A1DF-3182-4F91-B57F-90A05732B9F8}" srcOrd="6" destOrd="0" presId="urn:microsoft.com/office/officeart/2005/8/layout/StepDownProcess"/>
+    <dgm:cxn modelId="{107713F1-6F9E-4A27-9EB7-DDF10EF6AE00}" type="presParOf" srcId="{ED44A1DF-3182-4F91-B57F-90A05732B9F8}" destId="{E2AF2DAD-BEC1-4495-8EEF-D1A4E1EEC98B}" srcOrd="0" destOrd="0" presId="urn:microsoft.com/office/officeart/2005/8/layout/StepDownProcess"/>
+    <dgm:cxn modelId="{13C6DC15-ADC4-4659-9139-45172AC4DF68}" type="presParOf" srcId="{ED44A1DF-3182-4F91-B57F-90A05732B9F8}" destId="{336933F6-9318-4358-B5F6-D221FD3CE430}" srcOrd="1" destOrd="0" presId="urn:microsoft.com/office/officeart/2005/8/layout/StepDownProcess"/>
+    <dgm:cxn modelId="{8CC55D83-074E-4E79-A0F6-B810D47F9344}" type="presParOf" srcId="{ED44A1DF-3182-4F91-B57F-90A05732B9F8}" destId="{088766E8-41B1-44A5-8553-28874777C76B}" srcOrd="2" destOrd="0" presId="urn:microsoft.com/office/officeart/2005/8/layout/StepDownProcess"/>
+    <dgm:cxn modelId="{C77775E2-A805-4B7E-9A92-BF99C69EFFAC}" type="presParOf" srcId="{F400FAF0-3315-452D-88F0-B22E3930524F}" destId="{80B52CFA-D970-4287-BA20-06C310DF8CC2}" srcOrd="7" destOrd="0" presId="urn:microsoft.com/office/officeart/2005/8/layout/StepDownProcess"/>
+    <dgm:cxn modelId="{D2C59F3A-C9B7-4904-8CEE-4C991AEC2B43}" type="presParOf" srcId="{F400FAF0-3315-452D-88F0-B22E3930524F}" destId="{454328FF-4B12-4E05-A16A-ECD328D8AC7B}" srcOrd="8" destOrd="0" presId="urn:microsoft.com/office/officeart/2005/8/layout/StepDownProcess"/>
+    <dgm:cxn modelId="{34D3ECD4-30EE-4F78-B082-6C24733388BD}" type="presParOf" srcId="{454328FF-4B12-4E05-A16A-ECD328D8AC7B}" destId="{BE66D9A4-5C04-4D74-8330-F9224044D0BE}" srcOrd="0" destOrd="0" presId="urn:microsoft.com/office/officeart/2005/8/layout/StepDownProcess"/>
   </dgm:cxnLst>
   <dgm:bg/>
   <dgm:whole>
@@ -23902,7 +23853,7 @@
 </file>
 
 <file path=customXml/itemProps1.xml><?xml version="1.0" encoding="utf-8"?>
-<ds:datastoreItem xmlns:ds="http://schemas.openxmlformats.org/officeDocument/2006/customXml" ds:itemID="{5D3F7C5B-638F-41AC-A84B-B000D7CB1175}">
+<ds:datastoreItem xmlns:ds="http://schemas.openxmlformats.org/officeDocument/2006/customXml" ds:itemID="{A418DEA0-0AB3-4752-8FB6-64F85DBA60A6}">
   <ds:schemaRefs>
     <ds:schemaRef ds:uri="http://schemas.openxmlformats.org/officeDocument/2006/bibliography"/>
   </ds:schemaRefs>

</xml_diff>